<commit_message>
se modifica el articulo agregando grafica de tio y resumen ejecutivo
</commit_message>
<xml_diff>
--- a/Articulo_Proyecto_de_Grado_Diego.docx
+++ b/Articulo_Proyecto_de_Grado_Diego.docx
@@ -195,8 +195,6 @@
           <w:szCs w:val="20"/>
         </w:rPr>
       </w:pPr>
-      <w:bookmarkStart w:id="0" w:name="_GoBack"/>
-      <w:bookmarkEnd w:id="0"/>
     </w:p>
     <w:p>
       <w:pPr>
@@ -250,31 +248,95 @@
           <w:sz w:val="20"/>
           <w:szCs w:val="20"/>
         </w:rPr>
-        <w:t xml:space="preserve">Este documento tiene como finalidad presentar el trabajo realizado para la generación de un plan de negocio para el desarrollo de aplicaciones con el fin de fortalecer el proceso educativo de las personas que presentan algún tipo de limitación cognitiva en la ciudad de </w:t>
-      </w:r>
-      <w:r>
-        <w:rPr>
-          <w:rFonts w:ascii="Arial" w:eastAsia="Arial" w:hAnsi="Arial" w:cs="Arial"/>
-          <w:sz w:val="20"/>
-          <w:szCs w:val="20"/>
-        </w:rPr>
-        <w:t>Bogotá</w:t>
-      </w:r>
-      <w:r>
-        <w:rPr>
-          <w:rFonts w:ascii="Arial" w:eastAsia="Arial" w:hAnsi="Arial" w:cs="Arial"/>
-          <w:sz w:val="20"/>
-          <w:szCs w:val="20"/>
-        </w:rPr>
-        <w:t xml:space="preserve">, </w:t>
-      </w:r>
-      <w:r>
-        <w:rPr>
-          <w:rFonts w:ascii="Arial" w:eastAsia="Arial" w:hAnsi="Arial" w:cs="Arial"/>
-          <w:sz w:val="20"/>
-          <w:szCs w:val="20"/>
-        </w:rPr>
-        <w:t xml:space="preserve">Este documento presenta  información acerca del modelo de negocio desarrollado, un estudio de mercado con el que se estableció las necesidades del cliente y cómo satisfacerlas, además se presenta un estudio financiero con el que se analiza la viabilidad financiera del mismo y Finalmente se presentan las experiencias obtenidas durante el desarrollo de este proyecto y se plantean unas propuestas con el fin de mejorar la calidad de vida de la población de estudio. </w:t>
+        <w:t>Este documento tiene como finalidad presentar el trabajo realizado para la generación de un plan de negocio para el desarrollo de aplicaciones con el fin de fortalecer el proceso educativo de las personas que presentan algún tipo de limitación cognitiva en la ciudad de Bogotá. S</w:t>
+      </w:r>
+      <w:r>
+        <w:rPr>
+          <w:rFonts w:ascii="Arial" w:eastAsia="Arial" w:hAnsi="Arial" w:cs="Arial"/>
+          <w:sz w:val="20"/>
+          <w:szCs w:val="20"/>
+        </w:rPr>
+        <w:t>egún la Secretaria de Educación Distrital, actualmente en Bogotá en instituciones oficiales del distrito se encuentran más de 10064 estudiantes con Limitación Cognitiva estudiando, y sin contar la cantidad de personas pertenecientes a esta población que no acuden a una institución oficial que los acompañe en un proceso de formación educativa, este es un mercado que IncluSoft piensa atacar ofreciendo una oportunidad educativa mediante el uso de herramientas tecnológicas que le permitan a personas en edad escolar acceder a una oportunidad educativa económica y de esta manera permitir una mejora en la calidad de vida de esta población; Luego que el modelo esté firme en Bogotá se podrá escalar a otras principales ciudad del país, para luego llevarlo a todo el país.</w:t>
+      </w:r>
+      <w:r>
+        <w:rPr>
+          <w:rFonts w:ascii="Arial" w:eastAsia="Arial" w:hAnsi="Arial" w:cs="Arial"/>
+          <w:sz w:val="20"/>
+          <w:szCs w:val="20"/>
+        </w:rPr>
+        <w:t xml:space="preserve"> </w:t>
+      </w:r>
+      <w:r>
+        <w:rPr>
+          <w:rFonts w:ascii="Arial" w:eastAsia="Arial" w:hAnsi="Arial" w:cs="Arial"/>
+          <w:sz w:val="20"/>
+          <w:szCs w:val="20"/>
+        </w:rPr>
+        <w:t>En la actualidad el mercado de la tecnología enfocado a algún tipo de limitación ya sea física o mental es un mercado que está en crecimiento, potencializado por el ministerio de las telecomunicaciones que promueve la inclusión de dichas poblaciones, Por lo anterior mencionado son pocas las empresas que se enfocan en este momento a la planeación y desarrollo de aplicaciones para este mercado, por lo cual IncluSoft puede entrar muy fuerte en el mercado y atacar ese potencial de mercado.</w:t>
+      </w:r>
+      <w:r>
+        <w:rPr>
+          <w:rFonts w:ascii="Arial" w:eastAsia="Arial" w:hAnsi="Arial" w:cs="Arial"/>
+          <w:sz w:val="20"/>
+          <w:szCs w:val="20"/>
+        </w:rPr>
+        <w:t xml:space="preserve"> </w:t>
+      </w:r>
+      <w:r>
+        <w:rPr>
+          <w:rFonts w:ascii="Arial" w:eastAsia="Arial" w:hAnsi="Arial" w:cs="Arial"/>
+          <w:sz w:val="20"/>
+          <w:szCs w:val="20"/>
+        </w:rPr>
+        <w:t>La inversión inicial deberá ser de COP $ 72</w:t>
+      </w:r>
+      <w:r>
+        <w:rPr>
+          <w:rFonts w:ascii="Arial" w:eastAsia="Arial" w:hAnsi="Arial" w:cs="Arial"/>
+          <w:sz w:val="20"/>
+          <w:szCs w:val="20"/>
+        </w:rPr>
+        <w:t xml:space="preserve"> millones</w:t>
+      </w:r>
+      <w:r>
+        <w:rPr>
+          <w:rFonts w:ascii="Arial" w:eastAsia="Arial" w:hAnsi="Arial" w:cs="Arial"/>
+          <w:sz w:val="20"/>
+          <w:szCs w:val="20"/>
+        </w:rPr>
+        <w:t xml:space="preserve"> para comenzar con la empresa, El proyecto tiene la capacidad de recuperar dicha inversión durante el 1 año de funcionamiento, además de indicar que para el proyecto se obtuvieron unos indicadores financieros (VPN de COP $ 542.</w:t>
+      </w:r>
+      <w:r>
+        <w:rPr>
+          <w:rFonts w:ascii="Arial" w:eastAsia="Arial" w:hAnsi="Arial" w:cs="Arial"/>
+          <w:sz w:val="20"/>
+          <w:szCs w:val="20"/>
+        </w:rPr>
+        <w:t>4 millones</w:t>
+      </w:r>
+      <w:r>
+        <w:rPr>
+          <w:rFonts w:ascii="Arial" w:eastAsia="Arial" w:hAnsi="Arial" w:cs="Arial"/>
+          <w:sz w:val="20"/>
+          <w:szCs w:val="20"/>
+        </w:rPr>
+        <w:t xml:space="preserve"> y TIR del 140% </w:t>
+      </w:r>
+      <w:r>
+        <w:rPr>
+          <w:rFonts w:ascii="Arial" w:eastAsia="Arial" w:hAnsi="Arial" w:cs="Arial"/>
+          <w:sz w:val="20"/>
+          <w:szCs w:val="20"/>
+        </w:rPr>
+        <w:t>efectivo anual</w:t>
+      </w:r>
+      <w:r>
+        <w:rPr>
+          <w:rFonts w:ascii="Arial" w:eastAsia="Arial" w:hAnsi="Arial" w:cs="Arial"/>
+          <w:sz w:val="20"/>
+          <w:szCs w:val="20"/>
+        </w:rPr>
+        <w:t>) que nos permite evaluar la viabilidad del proyecto en términos de su rentabilidad.</w:t>
       </w:r>
     </w:p>
     <w:p>
@@ -398,29 +460,87 @@
         <w:spacing w:after="0" w:line="240" w:lineRule="auto"/>
         <w:rPr>
           <w:rFonts w:ascii="Arial" w:eastAsia="Arial" w:hAnsi="Arial" w:cs="Arial"/>
-          <w:sz w:val="20"/>
-          <w:szCs w:val="20"/>
-        </w:rPr>
-      </w:pPr>
-      <w:r>
-        <w:rPr>
-          <w:rFonts w:ascii="Arial" w:eastAsia="Arial" w:hAnsi="Arial" w:cs="Arial"/>
           <w:i/>
           <w:sz w:val="20"/>
           <w:szCs w:val="20"/>
         </w:rPr>
-        <w:t>This document aims to present the work done for the generation of a business plan for the development of applications in order to strengthen the educational process of people who present some type of cognitive limitation in the city of Bogota, This document presents information About the developed business model, a market study that established the client's needs and how to satisfy them, in addition a financial study is presented which analyzes the financial viability of the same and Finally the experiences obtained during the development Of this project and propose some proposals in order to improve the quality of life of the study population.</w:t>
-      </w:r>
-    </w:p>
-    <w:p>
-      <w:pPr>
-        <w:spacing w:after="0" w:line="240" w:lineRule="auto"/>
-        <w:rPr>
-          <w:rFonts w:ascii="Arial" w:eastAsia="Arial" w:hAnsi="Arial" w:cs="Arial"/>
-          <w:sz w:val="20"/>
-          <w:szCs w:val="20"/>
-        </w:rPr>
-      </w:pPr>
+      </w:pPr>
+      <w:r>
+        <w:rPr>
+          <w:rFonts w:ascii="Arial" w:eastAsia="Arial" w:hAnsi="Arial" w:cs="Arial"/>
+          <w:i/>
+          <w:sz w:val="20"/>
+          <w:szCs w:val="20"/>
+        </w:rPr>
+        <w:t xml:space="preserve">This document aims to present the work done for the generation of a business plan for the development of applications in order to consolidate the educational process of individuals who present type of cognitive limitation in the city of Bogotá. According to the District Education Secretariat, more than 10064 students with Cognitive Limitation are currently studying in Bogotá, and not counting the number of people from a population who do not attend an official institution than the accompaniment in a process Of educational training, this is a market that includes an educational option through the use of technological tools that allow the people of school age to access an economic educational opportunity and in this way allow an improvement in the quality of life of this population; After that the model of firm in Bogota can be scaled to other main cities of the country, soon </w:t>
+      </w:r>
+      <w:r>
+        <w:rPr>
+          <w:rFonts w:ascii="Arial" w:eastAsia="Arial" w:hAnsi="Arial" w:cs="Arial"/>
+          <w:i/>
+          <w:sz w:val="20"/>
+          <w:szCs w:val="20"/>
+        </w:rPr>
+        <w:lastRenderedPageBreak/>
+        <w:t>to take to the whole country.</w:t>
+      </w:r>
+    </w:p>
+    <w:p>
+      <w:pPr>
+        <w:spacing w:after="0" w:line="240" w:lineRule="auto"/>
+        <w:rPr>
+          <w:rFonts w:ascii="Arial" w:eastAsia="Arial" w:hAnsi="Arial" w:cs="Arial"/>
+          <w:i/>
+          <w:sz w:val="20"/>
+          <w:szCs w:val="20"/>
+        </w:rPr>
+      </w:pPr>
+      <w:r>
+        <w:rPr>
+          <w:rFonts w:ascii="Arial" w:eastAsia="Arial" w:hAnsi="Arial" w:cs="Arial"/>
+          <w:i/>
+          <w:sz w:val="20"/>
+          <w:szCs w:val="20"/>
+        </w:rPr>
+        <w:t>At present the market of technology focused on some type of limitation and physical of sea or mental is a market that is in growth, potentialized by the ministry of the telecommunications that promotes the inclusion of the populations, for the aforementioned mentioned son by the Companies that are currently focused on the planning and development of applications for this market, so that InSoft can enter very strong in the market and attack that market potential.</w:t>
+      </w:r>
+    </w:p>
+    <w:p>
+      <w:pPr>
+        <w:spacing w:after="0" w:line="240" w:lineRule="auto"/>
+        <w:rPr>
+          <w:rFonts w:ascii="Arial" w:eastAsia="Arial" w:hAnsi="Arial" w:cs="Arial"/>
+          <w:sz w:val="20"/>
+          <w:szCs w:val="20"/>
+        </w:rPr>
+      </w:pPr>
+      <w:r>
+        <w:rPr>
+          <w:rFonts w:ascii="Arial" w:eastAsia="Arial" w:hAnsi="Arial" w:cs="Arial"/>
+          <w:i/>
+          <w:sz w:val="20"/>
+          <w:szCs w:val="20"/>
+        </w:rPr>
+        <w:t xml:space="preserve">The initial investment should be COP $ 72 million to start with the company. The project has the capacity to recover that investment during the year of operation, in addition to indicating that some financial indicators were obtained for the project (VPN of COP $ 542.4 million And </w:t>
+      </w:r>
+      <w:r>
+        <w:rPr>
+          <w:rFonts w:ascii="Arial" w:eastAsia="Arial" w:hAnsi="Arial" w:cs="Arial"/>
+          <w:i/>
+          <w:sz w:val="20"/>
+          <w:szCs w:val="20"/>
+        </w:rPr>
+        <w:t xml:space="preserve">a I.R.R </w:t>
+      </w:r>
+      <w:r>
+        <w:rPr>
+          <w:rFonts w:ascii="Arial" w:eastAsia="Arial" w:hAnsi="Arial" w:cs="Arial"/>
+          <w:i/>
+          <w:sz w:val="20"/>
+          <w:szCs w:val="20"/>
+        </w:rPr>
+        <w:t>of 140% per year) that allow us to evaluate the viability of the project in terms of its profitability.</w:t>
+      </w:r>
     </w:p>
     <w:p>
       <w:pPr>
@@ -461,25 +581,13 @@
     </w:p>
     <w:p>
       <w:pPr>
-        <w:spacing w:after="0" w:line="240" w:lineRule="auto"/>
-        <w:rPr>
-          <w:rFonts w:ascii="Arial" w:eastAsia="Arial" w:hAnsi="Arial" w:cs="Arial"/>
-          <w:sz w:val="20"/>
-          <w:szCs w:val="20"/>
-        </w:rPr>
-      </w:pPr>
-    </w:p>
-    <w:p>
-      <w:r>
-        <w:br w:type="page"/>
-      </w:r>
-    </w:p>
-    <w:p>
-      <w:pPr>
-        <w:spacing w:after="0"/>
-        <w:jc w:val="left"/>
-        <w:rPr>
-          <w:rFonts w:ascii="Arial" w:eastAsia="Arial" w:hAnsi="Arial" w:cs="Arial"/>
+        <w:keepNext/>
+        <w:spacing w:after="0" w:line="240" w:lineRule="auto"/>
+        <w:ind w:left="1152" w:hanging="1152"/>
+        <w:jc w:val="center"/>
+        <w:rPr>
+          <w:rFonts w:ascii="Arial" w:eastAsia="Arial" w:hAnsi="Arial" w:cs="Arial"/>
+          <w:b/>
           <w:sz w:val="20"/>
           <w:szCs w:val="20"/>
         </w:rPr>
@@ -495,6 +603,57 @@
     </w:p>
     <w:p>
       <w:pPr>
+        <w:spacing w:after="0"/>
+        <w:jc w:val="left"/>
+        <w:rPr>
+          <w:rFonts w:ascii="Arial" w:eastAsia="Arial" w:hAnsi="Arial" w:cs="Arial"/>
+          <w:sz w:val="20"/>
+          <w:szCs w:val="20"/>
+        </w:rPr>
+      </w:pPr>
+    </w:p>
+    <w:p>
+      <w:pPr>
+        <w:spacing w:after="0"/>
+        <w:jc w:val="left"/>
+        <w:rPr>
+          <w:rFonts w:ascii="Arial" w:eastAsia="Arial" w:hAnsi="Arial" w:cs="Arial"/>
+          <w:sz w:val="20"/>
+          <w:szCs w:val="20"/>
+        </w:rPr>
+      </w:pPr>
+    </w:p>
+    <w:p>
+      <w:pPr>
+        <w:spacing w:after="0"/>
+        <w:jc w:val="left"/>
+        <w:rPr>
+          <w:rFonts w:ascii="Arial" w:eastAsia="Arial" w:hAnsi="Arial" w:cs="Arial"/>
+          <w:sz w:val="20"/>
+          <w:szCs w:val="20"/>
+        </w:rPr>
+      </w:pPr>
+    </w:p>
+    <w:p>
+      <w:pPr>
+        <w:spacing w:after="0"/>
+        <w:jc w:val="left"/>
+        <w:rPr>
+          <w:rFonts w:ascii="Arial" w:eastAsia="Arial" w:hAnsi="Arial" w:cs="Arial"/>
+          <w:sz w:val="20"/>
+          <w:szCs w:val="20"/>
+        </w:rPr>
+        <w:sectPr>
+          <w:type w:val="continuous"/>
+          <w:pgSz w:w="11907" w:h="15876"/>
+          <w:pgMar w:top="1701" w:right="1106" w:bottom="1735" w:left="1106" w:header="0" w:footer="720" w:gutter="0"/>
+          <w:pgNumType w:start="1"/>
+          <w:cols w:num="2" w:space="720"/>
+        </w:sectPr>
+      </w:pPr>
+    </w:p>
+    <w:p>
+      <w:pPr>
         <w:pStyle w:val="Prrafodelista"/>
         <w:keepNext/>
         <w:numPr>
@@ -538,14 +697,40 @@
           <w:sz w:val="20"/>
           <w:szCs w:val="20"/>
         </w:rPr>
-      </w:pPr>
-      <w:r>
-        <w:rPr>
-          <w:rFonts w:ascii="Arial" w:eastAsia="Arial" w:hAnsi="Arial" w:cs="Arial"/>
-          <w:sz w:val="20"/>
-          <w:szCs w:val="20"/>
-        </w:rPr>
-        <w:t xml:space="preserve">Según el Ministerio de Educación Nacional (1), en Colombia las personas con Limitaciones Cognitivas presentan un serio problema al momento de acceder a la educación que satisfaga sus necesidades educativas especiales, esto debido al modelo social   implementado, el cual, no permite generar condiciones que aseguren un proceso de aprendizaje que se ajuste a sus características especiales. Además, en muchas ocasiones la familia se comporta como un obstáculo en el proceso de aprendizaje de la persona con discapacidad ya sea por problemas económicos, factores de desconocimiento o “sobreprotección”. </w:t>
+        <w:sectPr>
+          <w:type w:val="continuous"/>
+          <w:pgSz w:w="11907" w:h="15876"/>
+          <w:pgMar w:top="1701" w:right="1106" w:bottom="1735" w:left="1106" w:header="0" w:footer="720" w:gutter="0"/>
+          <w:cols w:num="2" w:space="720"/>
+        </w:sectPr>
+      </w:pPr>
+      <w:r>
+        <w:rPr>
+          <w:rFonts w:ascii="Arial" w:eastAsia="Arial" w:hAnsi="Arial" w:cs="Arial"/>
+          <w:sz w:val="20"/>
+          <w:szCs w:val="20"/>
+        </w:rPr>
+        <w:lastRenderedPageBreak/>
+        <w:t xml:space="preserve">Según el Ministerio de Educación </w:t>
+      </w:r>
+    </w:p>
+    <w:p>
+      <w:pPr>
+        <w:spacing w:after="0" w:line="240" w:lineRule="auto"/>
+        <w:rPr>
+          <w:rFonts w:ascii="Arial" w:eastAsia="Arial" w:hAnsi="Arial" w:cs="Arial"/>
+          <w:sz w:val="20"/>
+          <w:szCs w:val="20"/>
+        </w:rPr>
+      </w:pPr>
+      <w:r>
+        <w:rPr>
+          <w:rFonts w:ascii="Arial" w:eastAsia="Arial" w:hAnsi="Arial" w:cs="Arial"/>
+          <w:sz w:val="20"/>
+          <w:szCs w:val="20"/>
+        </w:rPr>
+        <w:lastRenderedPageBreak/>
+        <w:t xml:space="preserve">Nacional (1), en Colombia las personas con Limitaciones Cognitivas presentan un serio problema al momento de acceder a la educación que satisfaga sus necesidades educativas especiales, esto debido al modelo social   implementado, el cual, no permite generar condiciones que aseguren un proceso de aprendizaje que se ajuste a sus características especiales. Además, en muchas ocasiones la familia se comporta como un obstáculo en el proceso de aprendizaje de la persona con discapacidad ya sea por problemas económicos, factores de desconocimiento o “sobreprotección”. </w:t>
       </w:r>
     </w:p>
     <w:p>
@@ -644,6 +829,7 @@
           <w:sz w:val="20"/>
           <w:szCs w:val="20"/>
         </w:rPr>
+        <w:lastRenderedPageBreak/>
         <w:t xml:space="preserve">METODOLOGÍA </w:t>
       </w:r>
     </w:p>
@@ -764,7 +950,134 @@
           <w:sz w:val="20"/>
           <w:szCs w:val="20"/>
         </w:rPr>
-        <w:t xml:space="preserve">Muestra la propuesta de los productos, del cómo se identificó el producto adecuado y cómo se </w:t>
+        <w:t xml:space="preserve">Muestra la propuesta de los productos, del cómo se identificó el producto adecuado y cómo se desarrollaron estos. </w:t>
+      </w:r>
+    </w:p>
+    <w:p>
+      <w:pPr>
+        <w:spacing w:after="0" w:line="240" w:lineRule="auto"/>
+        <w:rPr>
+          <w:rFonts w:ascii="Arial" w:eastAsia="Arial" w:hAnsi="Arial" w:cs="Arial"/>
+          <w:sz w:val="20"/>
+          <w:szCs w:val="20"/>
+        </w:rPr>
+      </w:pPr>
+      <w:r>
+        <w:rPr>
+          <w:rFonts w:ascii="Arial" w:eastAsia="Arial" w:hAnsi="Arial" w:cs="Arial"/>
+          <w:i/>
+          <w:sz w:val="20"/>
+          <w:szCs w:val="20"/>
+        </w:rPr>
+        <w:t xml:space="preserve">Estudio de Factibilidad: </w:t>
+      </w:r>
+    </w:p>
+    <w:p>
+      <w:pPr>
+        <w:spacing w:after="0" w:line="240" w:lineRule="auto"/>
+        <w:rPr>
+          <w:rFonts w:ascii="Arial" w:eastAsia="Arial" w:hAnsi="Arial" w:cs="Arial"/>
+          <w:sz w:val="20"/>
+          <w:szCs w:val="20"/>
+        </w:rPr>
+      </w:pPr>
+      <w:r>
+        <w:rPr>
+          <w:rFonts w:ascii="Arial" w:eastAsia="Arial" w:hAnsi="Arial" w:cs="Arial"/>
+          <w:sz w:val="20"/>
+          <w:szCs w:val="20"/>
+        </w:rPr>
+        <w:t>Se presenta un análisis del mercado actual en el área de Desarrollo de Software para la Población con Limitaciones Cognitivas, se genera un análisis de la Demanda, de Los Competidores y su oferta, además se explica el proceso para hallar el valor del producto y las técnicas a implementar para su comercialización, dicha información es consignada en el Estudio de Mercado.</w:t>
+      </w:r>
+    </w:p>
+    <w:p>
+      <w:pPr>
+        <w:spacing w:after="0" w:line="240" w:lineRule="auto"/>
+        <w:rPr>
+          <w:rFonts w:ascii="Arial" w:eastAsia="Arial" w:hAnsi="Arial" w:cs="Arial"/>
+          <w:sz w:val="20"/>
+          <w:szCs w:val="20"/>
+        </w:rPr>
+      </w:pPr>
+      <w:r>
+        <w:rPr>
+          <w:rFonts w:ascii="Arial" w:eastAsia="Arial" w:hAnsi="Arial" w:cs="Arial"/>
+          <w:i/>
+          <w:sz w:val="20"/>
+          <w:szCs w:val="20"/>
+        </w:rPr>
+        <w:t>Estudio Técnico</w:t>
+      </w:r>
+      <w:r>
+        <w:rPr>
+          <w:rFonts w:ascii="Arial" w:eastAsia="Arial" w:hAnsi="Arial" w:cs="Arial"/>
+          <w:sz w:val="20"/>
+          <w:szCs w:val="20"/>
+        </w:rPr>
+        <w:t>:</w:t>
+      </w:r>
+    </w:p>
+    <w:p>
+      <w:pPr>
+        <w:spacing w:after="0" w:line="240" w:lineRule="auto"/>
+        <w:rPr>
+          <w:rFonts w:ascii="Arial" w:eastAsia="Arial" w:hAnsi="Arial" w:cs="Arial"/>
+          <w:sz w:val="20"/>
+          <w:szCs w:val="20"/>
+        </w:rPr>
+      </w:pPr>
+      <w:r>
+        <w:rPr>
+          <w:rFonts w:ascii="Arial" w:eastAsia="Arial" w:hAnsi="Arial" w:cs="Arial"/>
+          <w:sz w:val="20"/>
+          <w:szCs w:val="20"/>
+        </w:rPr>
+        <w:t>Describe el tamaño, localización de la empresa, la cantidad de equipos necesarios, las instalaciones necesarias y la organización requerida para poner el proyecto en marcha.</w:t>
+      </w:r>
+    </w:p>
+    <w:p>
+      <w:pPr>
+        <w:spacing w:after="0" w:line="240" w:lineRule="auto"/>
+        <w:rPr>
+          <w:rFonts w:ascii="Arial" w:eastAsia="Arial" w:hAnsi="Arial" w:cs="Arial"/>
+          <w:sz w:val="20"/>
+          <w:szCs w:val="20"/>
+        </w:rPr>
+      </w:pPr>
+      <w:r>
+        <w:rPr>
+          <w:rFonts w:ascii="Arial" w:eastAsia="Arial" w:hAnsi="Arial" w:cs="Arial"/>
+          <w:i/>
+          <w:sz w:val="20"/>
+          <w:szCs w:val="20"/>
+        </w:rPr>
+        <w:t>Estudio Legal:</w:t>
+      </w:r>
+      <w:r>
+        <w:rPr>
+          <w:rFonts w:ascii="Arial" w:eastAsia="Arial" w:hAnsi="Arial" w:cs="Arial"/>
+          <w:sz w:val="20"/>
+          <w:szCs w:val="20"/>
+        </w:rPr>
+        <w:t xml:space="preserve"> </w:t>
+      </w:r>
+    </w:p>
+    <w:p>
+      <w:pPr>
+        <w:spacing w:after="0" w:line="240" w:lineRule="auto"/>
+        <w:rPr>
+          <w:rFonts w:ascii="Arial" w:eastAsia="Arial" w:hAnsi="Arial" w:cs="Arial"/>
+          <w:sz w:val="20"/>
+          <w:szCs w:val="20"/>
+        </w:rPr>
+      </w:pPr>
+      <w:r>
+        <w:rPr>
+          <w:rFonts w:ascii="Arial" w:eastAsia="Arial" w:hAnsi="Arial" w:cs="Arial"/>
+          <w:sz w:val="20"/>
+          <w:szCs w:val="20"/>
+        </w:rPr>
+        <w:t xml:space="preserve">Presenta las normativas aplicadas a este tipo de proyectos en la sociedad colombiana, es indispensable conocer las normas y regulaciones existentes relacionadas con el tipo de actividad económica del proyecto, además de analizar los aspectos legales que condicionan la operatividad y </w:t>
       </w:r>
       <w:r>
         <w:rPr>
@@ -773,134 +1086,7 @@
           <w:szCs w:val="20"/>
         </w:rPr>
         <w:lastRenderedPageBreak/>
-        <w:t xml:space="preserve">desarrollaron estos. </w:t>
-      </w:r>
-    </w:p>
-    <w:p>
-      <w:pPr>
-        <w:spacing w:after="0" w:line="240" w:lineRule="auto"/>
-        <w:rPr>
-          <w:rFonts w:ascii="Arial" w:eastAsia="Arial" w:hAnsi="Arial" w:cs="Arial"/>
-          <w:sz w:val="20"/>
-          <w:szCs w:val="20"/>
-        </w:rPr>
-      </w:pPr>
-      <w:r>
-        <w:rPr>
-          <w:rFonts w:ascii="Arial" w:eastAsia="Arial" w:hAnsi="Arial" w:cs="Arial"/>
-          <w:i/>
-          <w:sz w:val="20"/>
-          <w:szCs w:val="20"/>
-        </w:rPr>
-        <w:t xml:space="preserve">Estudio de Factibilidad: </w:t>
-      </w:r>
-    </w:p>
-    <w:p>
-      <w:pPr>
-        <w:spacing w:after="0" w:line="240" w:lineRule="auto"/>
-        <w:rPr>
-          <w:rFonts w:ascii="Arial" w:eastAsia="Arial" w:hAnsi="Arial" w:cs="Arial"/>
-          <w:sz w:val="20"/>
-          <w:szCs w:val="20"/>
-        </w:rPr>
-      </w:pPr>
-      <w:r>
-        <w:rPr>
-          <w:rFonts w:ascii="Arial" w:eastAsia="Arial" w:hAnsi="Arial" w:cs="Arial"/>
-          <w:sz w:val="20"/>
-          <w:szCs w:val="20"/>
-        </w:rPr>
-        <w:t>Se presenta un análisis del mercado actual en el área de Desarrollo de Software para la Población con Limitaciones Cognitivas, se genera un análisis de la Demanda, de Los Competidores y su oferta, además se explica el proceso para hallar el valor del producto y las técnicas a implementar para su comercialización, dicha información es consignada en el Estudio de Mercado.</w:t>
-      </w:r>
-    </w:p>
-    <w:p>
-      <w:pPr>
-        <w:spacing w:after="0" w:line="240" w:lineRule="auto"/>
-        <w:rPr>
-          <w:rFonts w:ascii="Arial" w:eastAsia="Arial" w:hAnsi="Arial" w:cs="Arial"/>
-          <w:sz w:val="20"/>
-          <w:szCs w:val="20"/>
-        </w:rPr>
-      </w:pPr>
-      <w:r>
-        <w:rPr>
-          <w:rFonts w:ascii="Arial" w:eastAsia="Arial" w:hAnsi="Arial" w:cs="Arial"/>
-          <w:i/>
-          <w:sz w:val="20"/>
-          <w:szCs w:val="20"/>
-        </w:rPr>
-        <w:t>Estudio Técnico</w:t>
-      </w:r>
-      <w:r>
-        <w:rPr>
-          <w:rFonts w:ascii="Arial" w:eastAsia="Arial" w:hAnsi="Arial" w:cs="Arial"/>
-          <w:sz w:val="20"/>
-          <w:szCs w:val="20"/>
-        </w:rPr>
-        <w:t>:</w:t>
-      </w:r>
-    </w:p>
-    <w:p>
-      <w:pPr>
-        <w:spacing w:after="0" w:line="240" w:lineRule="auto"/>
-        <w:rPr>
-          <w:rFonts w:ascii="Arial" w:eastAsia="Arial" w:hAnsi="Arial" w:cs="Arial"/>
-          <w:sz w:val="20"/>
-          <w:szCs w:val="20"/>
-        </w:rPr>
-      </w:pPr>
-      <w:r>
-        <w:rPr>
-          <w:rFonts w:ascii="Arial" w:eastAsia="Arial" w:hAnsi="Arial" w:cs="Arial"/>
-          <w:sz w:val="20"/>
-          <w:szCs w:val="20"/>
-        </w:rPr>
-        <w:t>Describe el tamaño, localización de la empresa, la cantidad de equipos necesarios, las instalaciones necesarias y la organización requerida para poner el proyecto en marcha.</w:t>
-      </w:r>
-    </w:p>
-    <w:p>
-      <w:pPr>
-        <w:spacing w:after="0" w:line="240" w:lineRule="auto"/>
-        <w:rPr>
-          <w:rFonts w:ascii="Arial" w:eastAsia="Arial" w:hAnsi="Arial" w:cs="Arial"/>
-          <w:sz w:val="20"/>
-          <w:szCs w:val="20"/>
-        </w:rPr>
-      </w:pPr>
-      <w:r>
-        <w:rPr>
-          <w:rFonts w:ascii="Arial" w:eastAsia="Arial" w:hAnsi="Arial" w:cs="Arial"/>
-          <w:i/>
-          <w:sz w:val="20"/>
-          <w:szCs w:val="20"/>
-        </w:rPr>
-        <w:t>Estudio Legal:</w:t>
-      </w:r>
-      <w:r>
-        <w:rPr>
-          <w:rFonts w:ascii="Arial" w:eastAsia="Arial" w:hAnsi="Arial" w:cs="Arial"/>
-          <w:sz w:val="20"/>
-          <w:szCs w:val="20"/>
-        </w:rPr>
-        <w:t xml:space="preserve"> </w:t>
-      </w:r>
-    </w:p>
-    <w:p>
-      <w:pPr>
-        <w:spacing w:after="0" w:line="240" w:lineRule="auto"/>
-        <w:rPr>
-          <w:rFonts w:ascii="Arial" w:eastAsia="Arial" w:hAnsi="Arial" w:cs="Arial"/>
-          <w:sz w:val="20"/>
-          <w:szCs w:val="20"/>
-        </w:rPr>
-      </w:pPr>
-      <w:r>
-        <w:rPr>
-          <w:rFonts w:ascii="Arial" w:eastAsia="Arial" w:hAnsi="Arial" w:cs="Arial"/>
-          <w:sz w:val="20"/>
-          <w:szCs w:val="20"/>
-        </w:rPr>
-        <w:t xml:space="preserve">Presenta las normativas aplicadas a este tipo de proyectos en la sociedad colombiana, es indispensable conocer las normas y regulaciones existentes relacionadas con el tipo de actividad económica del proyecto, además de analizar los aspectos legales que condicionan la operatividad y el manejo económico de la empresa. </w:t>
+        <w:t xml:space="preserve">el manejo económico de la empresa. </w:t>
       </w:r>
     </w:p>
     <w:p>
@@ -1034,16 +1220,7 @@
           <w:sz w:val="20"/>
           <w:szCs w:val="20"/>
         </w:rPr>
-        <w:t xml:space="preserve">Usar técnicas de juego en el entorno educativo para aprovechar la predisposición psicológica hacia el juego para mejorar la motivación hacia aprendizajes en principio poco atractivos, además de usar las metodologías musicales, de las cuales se ha evidenciado el gran aporte que tiene a nivel educativo generando beneficios como: </w:t>
-      </w:r>
-      <w:r>
-        <w:rPr>
-          <w:rFonts w:ascii="Arial" w:eastAsia="Arial" w:hAnsi="Arial" w:cs="Arial"/>
-          <w:sz w:val="20"/>
-          <w:szCs w:val="20"/>
-        </w:rPr>
-        <w:lastRenderedPageBreak/>
-        <w:t>seguridad, concentración, además de mejorar el proceso de aprendizaje.</w:t>
+        <w:t>Usar técnicas de juego en el entorno educativo para aprovechar la predisposición psicológica hacia el juego para mejorar la motivación hacia aprendizajes en principio poco atractivos, además de usar las metodologías musicales, de las cuales se ha evidenciado el gran aporte que tiene a nivel educativo generando beneficios como: seguridad, concentración, además de mejorar el proceso de aprendizaje.</w:t>
       </w:r>
     </w:p>
     <w:p>
@@ -1092,7 +1269,16 @@
           <w:sz w:val="20"/>
           <w:szCs w:val="20"/>
         </w:rPr>
-        <w:t>: “Está garantizado que las empresas que disponen de una declaración explícita y compartida (tanto con clientes como con empleados) de su misión, visión y valores orientan mejor sus acciones de marketing y afrontan de forma óptima sus imprevistos (5)</w:t>
+        <w:t xml:space="preserve">: “Está garantizado que las empresas que disponen de una declaración explícita y compartida (tanto con clientes como con empleados) de su misión, visión y valores orientan mejor sus acciones de </w:t>
+      </w:r>
+      <w:r>
+        <w:rPr>
+          <w:rFonts w:ascii="Arial" w:eastAsia="Arial" w:hAnsi="Arial" w:cs="Arial"/>
+          <w:sz w:val="20"/>
+          <w:szCs w:val="20"/>
+        </w:rPr>
+        <w:lastRenderedPageBreak/>
+        <w:t>marketing y afrontan de forma óptima sus imprevistos (5)</w:t>
       </w:r>
     </w:p>
     <w:p>
@@ -1248,16 +1434,7 @@
           <w:sz w:val="20"/>
           <w:szCs w:val="20"/>
         </w:rPr>
-        <w:t xml:space="preserve">Esta búsqueda nos arrojó una oferta por parte de Parquesoft que se </w:t>
-      </w:r>
-      <w:r>
-        <w:rPr>
-          <w:rFonts w:ascii="Arial" w:eastAsia="Arial" w:hAnsi="Arial" w:cs="Arial"/>
-          <w:sz w:val="20"/>
-          <w:szCs w:val="20"/>
-        </w:rPr>
-        <w:lastRenderedPageBreak/>
-        <w:t>consideró como la más conveniente.</w:t>
+        <w:t>Esta búsqueda nos arrojó una oferta por parte de Parquesoft que se consideró como la más conveniente.</w:t>
       </w:r>
       <w:r>
         <w:rPr>
@@ -1349,7 +1526,16 @@
           <w:sz w:val="20"/>
           <w:szCs w:val="20"/>
         </w:rPr>
-        <w:t>Al hacer un análisis sobre sector de la educación, la Secretaría de Educación Distrital indica que, para mayo de 2015, en Bogotá había 13070 estudiantes con discapacidad con edades comprendidas entre los 5 y 24 años, matriculados en Instituciones Educativas Distritales, de los cuales 10064 estaban caracterizados con “Limitaciones Cognitivas”.</w:t>
+        <w:t xml:space="preserve">Al hacer un análisis sobre sector de la educación, la Secretaría de Educación Distrital indica que, para mayo de 2015, en Bogotá había 13070 estudiantes con discapacidad con edades comprendidas entre los 5 y 24 años, matriculados en Instituciones </w:t>
+      </w:r>
+      <w:r>
+        <w:rPr>
+          <w:rFonts w:ascii="Arial" w:eastAsia="Arial" w:hAnsi="Arial" w:cs="Arial"/>
+          <w:sz w:val="20"/>
+          <w:szCs w:val="20"/>
+        </w:rPr>
+        <w:lastRenderedPageBreak/>
+        <w:t>Educativas Distritales, de los cuales 10064 estaban caracterizados con “Limitaciones Cognitivas”.</w:t>
       </w:r>
     </w:p>
     <w:p>
@@ -1589,7 +1775,6 @@
                 <w:sz w:val="14"/>
                 <w:szCs w:val="14"/>
               </w:rPr>
-              <w:lastRenderedPageBreak/>
               <w:t>Mes 1 - 6</w:t>
             </w:r>
           </w:p>
@@ -2445,7 +2630,16 @@
           <w:sz w:val="20"/>
           <w:szCs w:val="20"/>
         </w:rPr>
-        <w:t>Tras realizar un análisis en el banco de apps expuestas en el programa de Apps.co bajo la clasificación de apps enfocadas a ofrecer soluciones en el campo Educativo sólo encontramos una aplicación llamada FonoPlay1 que pretende ofrecer una herramienta de detección temprana de problema de lenguaje,  para reducir futuros problemas de aprendizaje,  Lo cual nos demuestra que este sector necesita urgente una entidad que ofrezca soluciones a la población con Limitación Cognitiva que apoyen su proceso educativo y entienda las necesidades especiales de esta población</w:t>
+        <w:t xml:space="preserve">Tras realizar un análisis en </w:t>
+      </w:r>
+      <w:r>
+        <w:rPr>
+          <w:rFonts w:ascii="Arial" w:eastAsia="Arial" w:hAnsi="Arial" w:cs="Arial"/>
+          <w:sz w:val="20"/>
+          <w:szCs w:val="20"/>
+        </w:rPr>
+        <w:lastRenderedPageBreak/>
+        <w:t>el banco de apps expuestas en el programa de Apps.co bajo la clasificación de apps enfocadas a ofrecer soluciones en el campo Educativo sólo encontramos una aplicación llamada FonoPlay1 que pretende ofrecer una herramienta de detección temprana de problema de lenguaje,  para reducir futuros problemas de aprendizaje,  Lo cual nos demuestra que este sector necesita urgente una entidad que ofrezca soluciones a la población con Limitación Cognitiva que apoyen su proceso educativo y entienda las necesidades especiales de esta población</w:t>
       </w:r>
       <w:r>
         <w:rPr>
@@ -2539,16 +2733,7 @@
           <w:szCs w:val="20"/>
         </w:rPr>
         <w:br/>
-        <w:t xml:space="preserve">Durante su niñez, Daniel contó con el apoyo de programas de educación para personas </w:t>
-      </w:r>
-      <w:r>
-        <w:rPr>
-          <w:rFonts w:ascii="Arial" w:hAnsi="Arial" w:cs="Arial"/>
-          <w:sz w:val="20"/>
-          <w:szCs w:val="20"/>
-        </w:rPr>
-        <w:lastRenderedPageBreak/>
-        <w:t xml:space="preserve">con “Limitaciones Cognitivas” lo cual le dio la oportunidad de estudiar en un colegio con programas de inclusión en la ciudad de Medellín y con lo cual logró obtener el título de bachiller académico. </w:t>
+        <w:t xml:space="preserve">Durante su niñez, Daniel contó con el apoyo de programas de educación para personas con “Limitaciones Cognitivas” lo cual le dio la oportunidad de estudiar en un colegio con programas de inclusión en la ciudad de Medellín y con lo cual logró obtener el título de bachiller académico. </w:t>
       </w:r>
       <w:r>
         <w:rPr>
@@ -2575,7 +2760,16 @@
           <w:szCs w:val="20"/>
         </w:rPr>
         <w:br/>
-        <w:t>“Muchas de las familias desconocen las metodologías que se deben implementar con estos niños con necesidades especiales, muchas veces este “desconocimiento” es generado por un miedo a consultar a buscar opciones que mejoren la calidad de vida de esta población, es un miedo en cierta parte infundido por una sociedad discriminadora, que tilda a estos seres como ‘discapacitados’ esta sociedad es la encargada de generar Prejuicios como: “Necesitan estar con los de su misma condición  Son personas que necesitan ser sobreprotegidas, No pueden decidir por sí mismas, Son niños por siempre” , siendo estos prejuicios falsas ideas que terminan afectando los círculos familiares de personas que se encuentran en esta condición de discapacidad intelectual</w:t>
+        <w:t xml:space="preserve">“Muchas de las familias desconocen las metodologías que se deben implementar con estos niños con necesidades </w:t>
+      </w:r>
+      <w:r>
+        <w:rPr>
+          <w:rFonts w:ascii="Arial" w:hAnsi="Arial" w:cs="Arial"/>
+          <w:sz w:val="20"/>
+          <w:szCs w:val="20"/>
+        </w:rPr>
+        <w:lastRenderedPageBreak/>
+        <w:t>especiales, muchas veces este “desconocimiento” es generado por un miedo a consultar a buscar opciones que mejoren la calidad de vida de esta población, es un miedo en cierta parte infundido por una sociedad discriminadora, que tilda a estos seres como ‘discapacitados’ esta sociedad es la encargada de generar Prejuicios como: “Necesitan estar con los de su misma condición  Son personas que necesitan ser sobreprotegidas, No pueden decidir por sí mismas, Son niños por siempre” , siendo estos prejuicios falsas ideas que terminan afectando los círculos familiares de personas que se encuentran en esta condición de discapacidad intelectual</w:t>
       </w:r>
       <w:r>
         <w:rPr>
@@ -2592,16 +2786,7 @@
           <w:szCs w:val="20"/>
         </w:rPr>
         <w:br/>
-        <w:t xml:space="preserve">En otro punto de la historia, encontramos a Diego Cruz, gran amigo de Daniel Bermúdez y estudiante de ingeniería de sistemas y Cofundador de IncluSoft. Diego está desarrollando un proyecto con el cual busca iniciar una nueva percepción de los programas de apoyo en educación para personas con necesidades especiales, Un proyecto centrado en el desarrollo de una aplicación que permita fortalecer el proceso de aprendizaje en áreas como la lógica matemática, el desarrollo del lenguaje, desarrollo de habilidades Pisco-Motoras, mediante el uso de metodologías de juego y </w:t>
-      </w:r>
-      <w:r>
-        <w:rPr>
-          <w:rFonts w:ascii="Arial" w:eastAsia="Arial" w:hAnsi="Arial" w:cs="Arial"/>
-          <w:sz w:val="20"/>
-          <w:szCs w:val="20"/>
-        </w:rPr>
-        <w:lastRenderedPageBreak/>
-        <w:t>terapia Musical que permiten aprendizajes más significativos. Con dicha aplicación diego pretende que las familias no tengan excusas a la hora de buscar un apoyo educativo que satisfaga las necesidades educativas especiales de personas con limitaciones cognitivas, además de crear un vínculo de apoyo con estas familias en el proceso de educación.</w:t>
+        <w:t>En otro punto de la historia, encontramos a Diego Cruz, gran amigo de Daniel Bermúdez y estudiante de ingeniería de sistemas y Cofundador de IncluSoft. Diego está desarrollando un proyecto con el cual busca iniciar una nueva percepción de los programas de apoyo en educación para personas con necesidades especiales, Un proyecto centrado en el desarrollo de una aplicación que permita fortalecer el proceso de aprendizaje en áreas como la lógica matemática, el desarrollo del lenguaje, desarrollo de habilidades Pisco-Motoras, mediante el uso de metodologías de juego y terapia Musical que permiten aprendizajes más significativos. Con dicha aplicación diego pretende que las familias no tengan excusas a la hora de buscar un apoyo educativo que satisfaga las necesidades educativas especiales de personas con limitaciones cognitivas, además de crear un vínculo de apoyo con estas familias en el proceso de educación.</w:t>
       </w:r>
       <w:r>
         <w:rPr>
@@ -2673,7 +2858,16 @@
           <w:sz w:val="20"/>
           <w:szCs w:val="20"/>
         </w:rPr>
-        <w:t xml:space="preserve"> Tras la definición del precio del producto por un valor de COP $ 5.000, dicho costo es tomado bajo una proyección de usuarios durante un periodo de 14 meses  y el costo total de producción durante el primer año. Con el precio definido  y tomando la proyección de usuarios anteriormente mencionada se realizó una proyección de ingresos presentada en la siguiente figura.</w:t>
+        <w:t xml:space="preserve"> Tras la definición del precio del producto por un valor de COP $ 5.000, dicho costo es tomado bajo una proyección de usuarios durante un periodo de 14 meses  y el costo total de producción durante el primer año. Con el precio definido  y tomando la proyección de usuarios </w:t>
+      </w:r>
+      <w:r>
+        <w:rPr>
+          <w:rFonts w:ascii="Arial" w:eastAsia="Arial" w:hAnsi="Arial" w:cs="Arial"/>
+          <w:sz w:val="20"/>
+          <w:szCs w:val="20"/>
+        </w:rPr>
+        <w:lastRenderedPageBreak/>
+        <w:t>anteriormente mencionada se realizó una proyección de ingresos presentada en la siguiente figura.</w:t>
       </w:r>
     </w:p>
     <w:p>
@@ -2840,7 +3034,7 @@
           <w:sz w:val="20"/>
           <w:szCs w:val="20"/>
         </w:rPr>
-        <w:t xml:space="preserve"> Se ha realizado el cálculo del flujo de caja de la empresa durante </w:t>
+        <w:t xml:space="preserve"> Se ha realizado el cálculo del flujo de caja de la empresa durante los primeros 5 años de operación. EL año 0 se representa el flujo inicial para el establecimiento de la compañía con una inversión inicial de COP $72 millones de pesos con el fin de cubrir los costes durante los 7 primeros meses de producción, teniendo presente que los 6 primeros son el periodo de desarrollo del producto y el 7 mes es el mes donde se generan las primeras ventas proyectadas. El flujo de caja alcanzará para el primer año un valor de COP $33 millones de pesos y para el quinto año </w:t>
       </w:r>
       <w:r>
         <w:rPr>
@@ -2849,7 +3043,7 @@
           <w:szCs w:val="20"/>
         </w:rPr>
         <w:lastRenderedPageBreak/>
-        <w:t>los primeros 5 años de operación. EL año 0 se representa el flujo inicial para el establecimiento de la compañía con una inversión inicial de COP $72 millones de pesos con el fin de cubrir los costes durante los 7 primeros meses de producción, teniendo presente que los 6 primeros son el periodo de desarrollo del producto y el 7 mes es el mes donde se generan las primeras ventas proyectadas. El flujo de caja alcanzará para el primer año un valor de COP $33 millones de pesos y para el quinto año cerrará en COP $272 millones de pesos.</w:t>
+        <w:t>cerrará en COP $272 millones de pesos.</w:t>
       </w:r>
     </w:p>
     <w:p>
@@ -3013,16 +3207,7 @@
           <w:sz w:val="20"/>
           <w:szCs w:val="20"/>
         </w:rPr>
-        <w:t xml:space="preserve"> El VAN o también conocido como VPN (Valor presente neto) es un indicador financiero que mide los flujos de futuros ingresos y egresos. La tasa de interés tomada para el cálculo del VPN fue de un 0.15% efectivo anual, bajó un periodo </w:t>
-      </w:r>
-      <w:r>
-        <w:rPr>
-          <w:rFonts w:ascii="Arial" w:eastAsia="Arial" w:hAnsi="Arial" w:cs="Arial"/>
-          <w:sz w:val="20"/>
-          <w:szCs w:val="20"/>
-        </w:rPr>
-        <w:lastRenderedPageBreak/>
-        <w:t>de 5 años.</w:t>
+        <w:t xml:space="preserve"> El VAN o también conocido como VPN (Valor presente neto) es un indicador financiero que mide los flujos de futuros ingresos y egresos. La tasa de interés tomada para el cálculo del VPN fue de un 0.15% efectivo anual, bajó un periodo de 5 años.</w:t>
       </w:r>
       <w:r>
         <w:rPr>
@@ -3064,7 +3249,16 @@
           <w:sz w:val="20"/>
           <w:szCs w:val="20"/>
         </w:rPr>
-        <w:t xml:space="preserve"> Tras igualar a 0 la función con la que se calculó el VPN y tras despejar el interés se obtiene un valor de Tasa de rentabilidad del 140% efectivo anual en un tiempo tomado de 5 años, Esta tasa indica que se tiene una gran rentabilidad.</w:t>
+        <w:t xml:space="preserve"> Tras igualar a 0 la función con la que se calculó el VPN y tras despejar el interés se obtiene un valor de Tasa de rentabilidad del 140% efectivo anual en un tiempo tomado de 5 años, Esta tasa indica que se tiene una gran </w:t>
+      </w:r>
+      <w:r>
+        <w:rPr>
+          <w:rFonts w:ascii="Arial" w:eastAsia="Arial" w:hAnsi="Arial" w:cs="Arial"/>
+          <w:sz w:val="20"/>
+          <w:szCs w:val="20"/>
+        </w:rPr>
+        <w:lastRenderedPageBreak/>
+        <w:t>rentabilidad.</w:t>
       </w:r>
     </w:p>
     <w:p>
@@ -3153,6 +3347,136 @@
     <w:p>
       <w:pPr>
         <w:pStyle w:val="Prrafodelista"/>
+        <w:numPr>
+          <w:ilvl w:val="0"/>
+          <w:numId w:val="8"/>
+        </w:numPr>
+        <w:spacing w:after="160" w:line="240" w:lineRule="auto"/>
+        <w:jc w:val="left"/>
+        <w:rPr>
+          <w:rFonts w:ascii="Arial" w:eastAsia="Arial" w:hAnsi="Arial" w:cs="Arial"/>
+          <w:b/>
+          <w:sz w:val="20"/>
+          <w:szCs w:val="20"/>
+        </w:rPr>
+      </w:pPr>
+      <w:r>
+        <w:rPr>
+          <w:rFonts w:ascii="Arial" w:eastAsia="Arial" w:hAnsi="Arial" w:cs="Arial"/>
+          <w:b/>
+          <w:sz w:val="20"/>
+          <w:szCs w:val="20"/>
+        </w:rPr>
+        <w:t>T.I.O</w:t>
+      </w:r>
+    </w:p>
+    <w:p>
+      <w:pPr>
+        <w:spacing w:after="160" w:line="240" w:lineRule="auto"/>
+        <w:rPr>
+          <w:rFonts w:ascii="Arial" w:eastAsia="Arial" w:hAnsi="Arial" w:cs="Arial"/>
+          <w:sz w:val="20"/>
+          <w:szCs w:val="20"/>
+        </w:rPr>
+      </w:pPr>
+      <w:r>
+        <w:rPr>
+          <w:rFonts w:ascii="Arial" w:eastAsia="Arial" w:hAnsi="Arial" w:cs="Arial"/>
+          <w:sz w:val="20"/>
+          <w:szCs w:val="20"/>
+        </w:rPr>
+        <w:t xml:space="preserve">En </w:t>
+      </w:r>
+      <w:r>
+        <w:rPr>
+          <w:rFonts w:ascii="Arial" w:eastAsia="Arial" w:hAnsi="Arial" w:cs="Arial"/>
+          <w:sz w:val="20"/>
+          <w:szCs w:val="20"/>
+        </w:rPr>
+        <w:t>la siguiente grafica</w:t>
+      </w:r>
+      <w:r>
+        <w:rPr>
+          <w:rFonts w:ascii="Arial" w:eastAsia="Arial" w:hAnsi="Arial" w:cs="Arial"/>
+          <w:sz w:val="20"/>
+          <w:szCs w:val="20"/>
+        </w:rPr>
+        <w:t xml:space="preserve"> se compara el Valor Presente Neto con la tasa de descuento tomada (0.15), se puede observar el comportamiento de la relación entre ellas y se demuestra que para el valor de la T.I.R de 1.4 aprox coincide con el VPN por un valor de 0.</w:t>
+      </w:r>
+    </w:p>
+    <w:p>
+      <w:pPr>
+        <w:spacing w:after="160" w:line="240" w:lineRule="auto"/>
+        <w:jc w:val="left"/>
+        <w:rPr>
+          <w:rFonts w:ascii="Arial" w:eastAsia="Arial" w:hAnsi="Arial" w:cs="Arial"/>
+          <w:sz w:val="20"/>
+          <w:szCs w:val="20"/>
+        </w:rPr>
+      </w:pPr>
+      <w:r>
+        <w:rPr>
+          <w:noProof/>
+        </w:rPr>
+        <w:drawing>
+          <wp:inline distT="0" distB="0" distL="0" distR="0" wp14:anchorId="75EB07A0" wp14:editId="5490828E">
+            <wp:extent cx="2849245" cy="1740561"/>
+            <wp:effectExtent l="0" t="0" r="8255" b="0"/>
+            <wp:docPr id="103" name="Imagen 103"/>
+            <wp:cNvGraphicFramePr>
+              <a:graphicFrameLocks xmlns:a="http://schemas.openxmlformats.org/drawingml/2006/main" noChangeAspect="1"/>
+            </wp:cNvGraphicFramePr>
+            <a:graphic xmlns:a="http://schemas.openxmlformats.org/drawingml/2006/main">
+              <a:graphicData uri="http://schemas.openxmlformats.org/drawingml/2006/picture">
+                <pic:pic xmlns:pic="http://schemas.openxmlformats.org/drawingml/2006/picture">
+                  <pic:nvPicPr>
+                    <pic:cNvPr id="1" name=""/>
+                    <pic:cNvPicPr/>
+                  </pic:nvPicPr>
+                  <pic:blipFill>
+                    <a:blip r:embed="rId12"/>
+                    <a:stretch>
+                      <a:fillRect/>
+                    </a:stretch>
+                  </pic:blipFill>
+                  <pic:spPr>
+                    <a:xfrm>
+                      <a:off x="0" y="0"/>
+                      <a:ext cx="2849245" cy="1740561"/>
+                    </a:xfrm>
+                    <a:prstGeom prst="rect">
+                      <a:avLst/>
+                    </a:prstGeom>
+                  </pic:spPr>
+                </pic:pic>
+              </a:graphicData>
+            </a:graphic>
+          </wp:inline>
+        </w:drawing>
+      </w:r>
+    </w:p>
+    <w:p>
+      <w:pPr>
+        <w:spacing w:after="160" w:line="240" w:lineRule="auto"/>
+        <w:jc w:val="left"/>
+        <w:rPr>
+          <w:rFonts w:ascii="Arial" w:eastAsia="Arial" w:hAnsi="Arial" w:cs="Arial"/>
+          <w:sz w:val="20"/>
+          <w:szCs w:val="20"/>
+        </w:rPr>
+      </w:pPr>
+      <w:r>
+        <w:rPr>
+          <w:rFonts w:ascii="Arial" w:eastAsia="Arial" w:hAnsi="Arial" w:cs="Arial"/>
+          <w:sz w:val="20"/>
+          <w:szCs w:val="20"/>
+        </w:rPr>
+        <w:t>Figura 4. Grafica T.I.O .</w:t>
+      </w:r>
+    </w:p>
+    <w:p>
+      <w:pPr>
+        <w:pStyle w:val="Prrafodelista"/>
         <w:keepNext/>
         <w:numPr>
           <w:ilvl w:val="1"/>
@@ -3232,7 +3556,16 @@
           <w:sz w:val="20"/>
           <w:szCs w:val="20"/>
         </w:rPr>
-        <w:t xml:space="preserve">Otra experiencia que surge tras el trabajo en generar contenido digital para personas con limitaciones cognitivas, la organización tuvo la oportunidad de participar en un proceso de formación ofrecido por el gobierno con el fin de ofrecer contenido bajo la tecnología de Realidad Virtual y Realidad Aumentada. Dicha experiencia nace tras la vinculación con el mayor </w:t>
+        <w:t xml:space="preserve">Otra experiencia que surge tras el trabajo en generar contenido digital para personas con limitaciones cognitivas, la organización tuvo la oportunidad de </w:t>
+      </w:r>
+      <w:r>
+        <w:rPr>
+          <w:rFonts w:ascii="Arial" w:eastAsia="Arial" w:hAnsi="Arial" w:cs="Arial"/>
+          <w:sz w:val="20"/>
+          <w:szCs w:val="20"/>
+        </w:rPr>
+        <w:lastRenderedPageBreak/>
+        <w:t xml:space="preserve">participar en un proceso de formación ofrecido por el gobierno con el fin de ofrecer contenido bajo la tecnología de Realidad Virtual y Realidad Aumentada. Dicha experiencia nace tras la vinculación con el mayor </w:t>
       </w:r>
       <w:r>
         <w:rPr>
@@ -3298,7 +3631,6 @@
           <w:sz w:val="20"/>
           <w:szCs w:val="20"/>
         </w:rPr>
-        <w:lastRenderedPageBreak/>
         <w:t>ANÁLISIS DE RESULTADOS.</w:t>
       </w:r>
     </w:p>
@@ -3425,7 +3757,16 @@
           <w:szCs w:val="20"/>
         </w:rPr>
         <w:br/>
-        <w:t>Como trabajos futuros se plantea generar otro tipo de herramientas tecnológicas enfocadas en la utilización de la Realidad Virtual, además de expandir el modelo de negocio a nivel nacional permitiéndole a cada persona con algún tipo de limitación Cognitiva llegar a mejorar su calidad de vida partiendo de la mejora de un nivel educativo.</w:t>
+        <w:t xml:space="preserve">Como trabajos futuros se plantea generar otro tipo de herramientas tecnológicas enfocadas en la utilización de la Realidad Virtual, además de expandir el modelo de negocio a nivel nacional permitiéndole a cada persona con algún tipo de </w:t>
+      </w:r>
+      <w:r>
+        <w:rPr>
+          <w:rFonts w:ascii="Arial" w:eastAsia="Arial" w:hAnsi="Arial" w:cs="Arial"/>
+          <w:sz w:val="20"/>
+          <w:szCs w:val="20"/>
+        </w:rPr>
+        <w:lastRenderedPageBreak/>
+        <w:t>limitación Cognitiva llegar a mejorar su calidad de vida partiendo de la mejora de un nivel educativo.</w:t>
       </w:r>
     </w:p>
     <w:p>
@@ -3521,6 +3862,7 @@
         <w:spacing w:after="0" w:line="240" w:lineRule="auto"/>
         <w:rPr>
           <w:rFonts w:ascii="Arial" w:eastAsia="Arial" w:hAnsi="Arial" w:cs="Arial"/>
+          <w:color w:val="auto"/>
           <w:sz w:val="20"/>
           <w:szCs w:val="20"/>
         </w:rPr>
@@ -3547,132 +3889,123 @@
           <w:sz w:val="20"/>
           <w:szCs w:val="20"/>
         </w:rPr>
-        <w:t xml:space="preserve"> Nacional). Orientaciones Discapacidad Cognitiva. [En línea] </w:t>
-      </w:r>
-      <w:r>
-        <w:rPr>
-          <w:rFonts w:ascii="Arial" w:eastAsia="Arial" w:hAnsi="Arial" w:cs="Arial"/>
-          <w:sz w:val="20"/>
-          <w:szCs w:val="20"/>
-        </w:rPr>
-        <w:lastRenderedPageBreak/>
-        <w:t xml:space="preserve">[Citado el: 25 de abril de 2016.] </w:t>
-      </w:r>
-      <w:hyperlink r:id="rId12">
-        <w:r>
-          <w:rPr>
-            <w:rFonts w:ascii="Arial" w:eastAsia="Arial" w:hAnsi="Arial" w:cs="Arial"/>
-            <w:color w:val="1155CC"/>
-            <w:sz w:val="20"/>
-            <w:szCs w:val="20"/>
-            <w:u w:val="single"/>
-          </w:rPr>
-          <w:t>http://www.colombiaaprende.edu.co/html/micrositios/1752/articles-320691_archivo_5.pdf</w:t>
-        </w:r>
-      </w:hyperlink>
-    </w:p>
-    <w:p>
-      <w:pPr>
-        <w:spacing w:after="0" w:line="240" w:lineRule="auto"/>
-        <w:rPr>
-          <w:rFonts w:ascii="Arial" w:eastAsia="Arial" w:hAnsi="Arial" w:cs="Arial"/>
-          <w:sz w:val="20"/>
-          <w:szCs w:val="20"/>
-        </w:rPr>
-      </w:pPr>
-      <w:r>
-        <w:rPr>
-          <w:rFonts w:ascii="Arial" w:eastAsia="Arial" w:hAnsi="Arial" w:cs="Arial"/>
+        <w:t xml:space="preserve"> Nacional). Orientaciones Discapacidad Cognitiva. [En línea] [Citado el: 25 de abril de 2016.] </w:t>
+      </w:r>
+      <w:r>
+        <w:rPr>
+          <w:rFonts w:ascii="Arial" w:eastAsia="Arial" w:hAnsi="Arial" w:cs="Arial"/>
+          <w:color w:val="auto"/>
+          <w:sz w:val="20"/>
+          <w:szCs w:val="20"/>
+          <w:u w:val="single"/>
+        </w:rPr>
+        <w:t>http://www.colombiaaprende.edu.co/html/micrositios/1752/articles-320691_archivo_5.pdf</w:t>
+      </w:r>
+    </w:p>
+    <w:p>
+      <w:pPr>
+        <w:spacing w:after="0" w:line="240" w:lineRule="auto"/>
+        <w:rPr>
+          <w:rFonts w:ascii="Arial" w:eastAsia="Arial" w:hAnsi="Arial" w:cs="Arial"/>
+          <w:color w:val="auto"/>
+          <w:sz w:val="20"/>
+          <w:szCs w:val="20"/>
+        </w:rPr>
+      </w:pPr>
+      <w:r>
+        <w:rPr>
+          <w:rFonts w:ascii="Arial" w:eastAsia="Arial" w:hAnsi="Arial" w:cs="Arial"/>
+          <w:color w:val="auto"/>
           <w:sz w:val="20"/>
           <w:szCs w:val="20"/>
         </w:rPr>
         <w:t xml:space="preserve">[2] Educación, Secretaría distrital de. Bogotá Lidera La Educación Inclusiva En El País. [En línea] 27 de 10 de 2015. [Citado el: 17 de 11 de 2016.] </w:t>
       </w:r>
-      <w:hyperlink r:id="rId13">
-        <w:r>
-          <w:rPr>
-            <w:rFonts w:ascii="Arial" w:eastAsia="Arial" w:hAnsi="Arial" w:cs="Arial"/>
-            <w:color w:val="1155CC"/>
-            <w:sz w:val="20"/>
-            <w:szCs w:val="20"/>
-            <w:u w:val="single"/>
-          </w:rPr>
-          <w:t>http://www.educacionbogota.edu.co/es/sitios-de-interes/nuestros-sitios/agencia-de-medios/noticias-intitucionales/bogota-lidera-la-educacion-inclusiva-en-el-pais</w:t>
-        </w:r>
-      </w:hyperlink>
-    </w:p>
-    <w:p>
-      <w:pPr>
-        <w:spacing w:after="0" w:line="240" w:lineRule="auto"/>
-        <w:rPr>
-          <w:rFonts w:ascii="Arial" w:eastAsia="Arial" w:hAnsi="Arial" w:cs="Arial"/>
-          <w:sz w:val="20"/>
-          <w:szCs w:val="20"/>
-        </w:rPr>
-      </w:pPr>
-      <w:r>
-        <w:rPr>
-          <w:rFonts w:ascii="Arial" w:eastAsia="Arial" w:hAnsi="Arial" w:cs="Arial"/>
+      <w:r>
+        <w:rPr>
+          <w:rFonts w:ascii="Arial" w:eastAsia="Arial" w:hAnsi="Arial" w:cs="Arial"/>
+          <w:color w:val="auto"/>
+          <w:sz w:val="20"/>
+          <w:szCs w:val="20"/>
+          <w:u w:val="single"/>
+        </w:rPr>
+        <w:t>http://www.educacionbogota.edu.co/es/sitios-de-interes/nuestros-sitios/agencia-de-medios/noticias-intitucionales/bogota-lidera-la-educacion-inclusiva-en-el-pais</w:t>
+      </w:r>
+    </w:p>
+    <w:p>
+      <w:pPr>
+        <w:spacing w:after="0" w:line="240" w:lineRule="auto"/>
+        <w:rPr>
+          <w:rFonts w:ascii="Arial" w:eastAsia="Arial" w:hAnsi="Arial" w:cs="Arial"/>
+          <w:color w:val="auto"/>
+          <w:sz w:val="20"/>
+          <w:szCs w:val="20"/>
+        </w:rPr>
+      </w:pPr>
+      <w:r>
+        <w:rPr>
+          <w:rFonts w:ascii="Arial" w:eastAsia="Arial" w:hAnsi="Arial" w:cs="Arial"/>
+          <w:color w:val="auto"/>
           <w:sz w:val="20"/>
           <w:szCs w:val="20"/>
         </w:rPr>
         <w:t xml:space="preserve">[3] Ventures, Ministerio de Comercio, Industria y Turismo. Manual para la elaboración de planes. [En línea] 2010. [Citado el: 20 de 11 de 2016.] </w:t>
       </w:r>
-      <w:hyperlink r:id="rId14">
-        <w:r>
-          <w:rPr>
-            <w:rFonts w:ascii="Arial" w:eastAsia="Arial" w:hAnsi="Arial" w:cs="Arial"/>
-            <w:color w:val="1155CC"/>
-            <w:sz w:val="20"/>
-            <w:szCs w:val="20"/>
-            <w:u w:val="single"/>
-          </w:rPr>
-          <w:t>http://www.ustatunja.edu.co/ustatunja/files/Facultades/Admoinistraci%C3%B3n/2_-_Manual_para_la_elaboracion_de_planes_de_negocios.pdf</w:t>
-        </w:r>
-      </w:hyperlink>
-    </w:p>
-    <w:p>
-      <w:pPr>
-        <w:spacing w:after="0" w:line="240" w:lineRule="auto"/>
-        <w:rPr>
-          <w:rFonts w:ascii="Arial" w:eastAsia="Arial" w:hAnsi="Arial" w:cs="Arial"/>
-          <w:sz w:val="20"/>
-          <w:szCs w:val="20"/>
-        </w:rPr>
-      </w:pPr>
-      <w:r>
-        <w:rPr>
-          <w:rFonts w:ascii="Arial" w:eastAsia="Arial" w:hAnsi="Arial" w:cs="Arial"/>
+      <w:r>
+        <w:rPr>
+          <w:rFonts w:ascii="Arial" w:eastAsia="Arial" w:hAnsi="Arial" w:cs="Arial"/>
+          <w:color w:val="auto"/>
+          <w:sz w:val="20"/>
+          <w:szCs w:val="20"/>
+          <w:u w:val="single"/>
+        </w:rPr>
+        <w:t>http://www.ustatunja.edu.co/ustatunja/files/Facultades/Admoinistraci%C3%B3n/2_-_Manual_para_la_elaboracion_de_planes_de_negocios.pdf</w:t>
+      </w:r>
+    </w:p>
+    <w:p>
+      <w:pPr>
+        <w:spacing w:after="0" w:line="240" w:lineRule="auto"/>
+        <w:rPr>
+          <w:rFonts w:ascii="Arial" w:eastAsia="Arial" w:hAnsi="Arial" w:cs="Arial"/>
+          <w:color w:val="auto"/>
+          <w:sz w:val="20"/>
+          <w:szCs w:val="20"/>
+        </w:rPr>
+      </w:pPr>
+      <w:r>
+        <w:rPr>
+          <w:rFonts w:ascii="Arial" w:eastAsia="Arial" w:hAnsi="Arial" w:cs="Arial"/>
+          <w:color w:val="auto"/>
           <w:sz w:val="20"/>
           <w:szCs w:val="20"/>
         </w:rPr>
         <w:t xml:space="preserve">[4] SENA. Buenas prácticas de formulación de planes de negocio. [En línea] [Citado el: 20 de 11 de 2016.] </w:t>
       </w:r>
-      <w:hyperlink r:id="rId15">
-        <w:r>
-          <w:rPr>
-            <w:rFonts w:ascii="Arial" w:eastAsia="Arial" w:hAnsi="Arial" w:cs="Arial"/>
-            <w:color w:val="1155CC"/>
-            <w:sz w:val="20"/>
-            <w:szCs w:val="20"/>
-            <w:u w:val="single"/>
-          </w:rPr>
-          <w:t>http://www.fondoemprender.com/DocsHerramientas/GUIA-BUENAS-PRACTICAS-DE-FORMULACION-FE-2014.pdf</w:t>
-        </w:r>
-      </w:hyperlink>
-    </w:p>
-    <w:p>
-      <w:pPr>
-        <w:spacing w:after="0" w:line="240" w:lineRule="auto"/>
-        <w:rPr>
-          <w:rFonts w:ascii="Arial" w:eastAsia="Arial" w:hAnsi="Arial" w:cs="Arial"/>
-          <w:sz w:val="20"/>
-          <w:szCs w:val="20"/>
-        </w:rPr>
-      </w:pPr>
-      <w:r>
-        <w:rPr>
-          <w:rFonts w:ascii="Arial" w:eastAsia="Arial" w:hAnsi="Arial" w:cs="Arial"/>
+      <w:r>
+        <w:rPr>
+          <w:rFonts w:ascii="Arial" w:eastAsia="Arial" w:hAnsi="Arial" w:cs="Arial"/>
+          <w:color w:val="auto"/>
+          <w:sz w:val="20"/>
+          <w:szCs w:val="20"/>
+          <w:u w:val="single"/>
+        </w:rPr>
+        <w:t>http://www.fondoemprender.com/DocsHerramientas/GUIA-BUENAS-PRACTICAS-DE-FORMULACION-FE-2014.pdf</w:t>
+      </w:r>
+    </w:p>
+    <w:p>
+      <w:pPr>
+        <w:spacing w:after="0" w:line="240" w:lineRule="auto"/>
+        <w:rPr>
+          <w:rFonts w:ascii="Arial" w:eastAsia="Arial" w:hAnsi="Arial" w:cs="Arial"/>
+          <w:color w:val="auto"/>
+          <w:sz w:val="20"/>
+          <w:szCs w:val="20"/>
+        </w:rPr>
+      </w:pPr>
+      <w:r>
+        <w:rPr>
+          <w:rFonts w:ascii="Arial" w:eastAsia="Arial" w:hAnsi="Arial" w:cs="Arial"/>
+          <w:color w:val="auto"/>
           <w:sz w:val="20"/>
           <w:szCs w:val="20"/>
         </w:rPr>
@@ -3681,6 +4014,7 @@
       <w:r>
         <w:rPr>
           <w:rFonts w:ascii="Arial" w:eastAsia="Arial" w:hAnsi="Arial" w:cs="Arial"/>
+          <w:color w:val="auto"/>
           <w:sz w:val="20"/>
           <w:szCs w:val="20"/>
         </w:rPr>
@@ -3689,6 +4023,7 @@
       <w:r>
         <w:rPr>
           <w:rFonts w:ascii="Arial" w:eastAsia="Arial" w:hAnsi="Arial" w:cs="Arial"/>
+          <w:color w:val="auto"/>
           <w:sz w:val="20"/>
           <w:szCs w:val="20"/>
         </w:rPr>
@@ -3816,7 +4151,7 @@
       <w:rPr>
         <w:noProof/>
       </w:rPr>
-      <w:t>4</w:t>
+      <w:t>6</w:t>
     </w:r>
     <w:r>
       <w:fldChar w:fldCharType="end"/>
@@ -3875,6 +4210,118 @@
 <file path=word/numbering.xml><?xml version="1.0" encoding="utf-8"?>
 <w:numbering xmlns:wpc="http://schemas.microsoft.com/office/word/2010/wordprocessingCanvas" xmlns:mc="http://schemas.openxmlformats.org/markup-compatibility/2006" xmlns:o="urn:schemas-microsoft-com:office:office" xmlns:r="http://schemas.openxmlformats.org/officeDocument/2006/relationships" xmlns:m="http://schemas.openxmlformats.org/officeDocument/2006/math" xmlns:v="urn:schemas-microsoft-com:vml" xmlns:wp14="http://schemas.microsoft.com/office/word/2010/wordprocessingDrawing" xmlns:wp="http://schemas.openxmlformats.org/drawingml/2006/wordprocessingDrawing" xmlns:w10="urn:schemas-microsoft-com:office:word" xmlns:w="http://schemas.openxmlformats.org/wordprocessingml/2006/main" xmlns:w14="http://schemas.microsoft.com/office/word/2010/wordml" xmlns:w15="http://schemas.microsoft.com/office/word/2012/wordml" xmlns:wpg="http://schemas.microsoft.com/office/word/2010/wordprocessingGroup" xmlns:wpi="http://schemas.microsoft.com/office/word/2010/wordprocessingInk" xmlns:wne="http://schemas.microsoft.com/office/word/2006/wordml" xmlns:wps="http://schemas.microsoft.com/office/word/2010/wordprocessingShape" mc:Ignorable="w14 w15 wp14">
   <w:abstractNum w:abstractNumId="0">
+    <w:nsid w:val="1BEA15CF"/>
+    <w:multiLevelType w:val="hybridMultilevel"/>
+    <w:tmpl w:val="6ED41B48"/>
+    <w:lvl w:ilvl="0" w:tplc="3BAA48A6">
+      <w:numFmt w:val="bullet"/>
+      <w:lvlText w:val=""/>
+      <w:lvlJc w:val="left"/>
+      <w:pPr>
+        <w:ind w:left="720" w:hanging="360"/>
+      </w:pPr>
+      <w:rPr>
+        <w:rFonts w:ascii="Symbol" w:eastAsia="Arial" w:hAnsi="Symbol" w:cs="Arial" w:hint="default"/>
+      </w:rPr>
+    </w:lvl>
+    <w:lvl w:ilvl="1" w:tplc="0C0A0003" w:tentative="1">
+      <w:start w:val="1"/>
+      <w:numFmt w:val="bullet"/>
+      <w:lvlText w:val="o"/>
+      <w:lvlJc w:val="left"/>
+      <w:pPr>
+        <w:ind w:left="1440" w:hanging="360"/>
+      </w:pPr>
+      <w:rPr>
+        <w:rFonts w:ascii="Courier New" w:hAnsi="Courier New" w:cs="Courier New" w:hint="default"/>
+      </w:rPr>
+    </w:lvl>
+    <w:lvl w:ilvl="2" w:tplc="0C0A0005" w:tentative="1">
+      <w:start w:val="1"/>
+      <w:numFmt w:val="bullet"/>
+      <w:lvlText w:val=""/>
+      <w:lvlJc w:val="left"/>
+      <w:pPr>
+        <w:ind w:left="2160" w:hanging="360"/>
+      </w:pPr>
+      <w:rPr>
+        <w:rFonts w:ascii="Wingdings" w:hAnsi="Wingdings" w:hint="default"/>
+      </w:rPr>
+    </w:lvl>
+    <w:lvl w:ilvl="3" w:tplc="0C0A0001" w:tentative="1">
+      <w:start w:val="1"/>
+      <w:numFmt w:val="bullet"/>
+      <w:lvlText w:val=""/>
+      <w:lvlJc w:val="left"/>
+      <w:pPr>
+        <w:ind w:left="2880" w:hanging="360"/>
+      </w:pPr>
+      <w:rPr>
+        <w:rFonts w:ascii="Symbol" w:hAnsi="Symbol" w:hint="default"/>
+      </w:rPr>
+    </w:lvl>
+    <w:lvl w:ilvl="4" w:tplc="0C0A0003" w:tentative="1">
+      <w:start w:val="1"/>
+      <w:numFmt w:val="bullet"/>
+      <w:lvlText w:val="o"/>
+      <w:lvlJc w:val="left"/>
+      <w:pPr>
+        <w:ind w:left="3600" w:hanging="360"/>
+      </w:pPr>
+      <w:rPr>
+        <w:rFonts w:ascii="Courier New" w:hAnsi="Courier New" w:cs="Courier New" w:hint="default"/>
+      </w:rPr>
+    </w:lvl>
+    <w:lvl w:ilvl="5" w:tplc="0C0A0005" w:tentative="1">
+      <w:start w:val="1"/>
+      <w:numFmt w:val="bullet"/>
+      <w:lvlText w:val=""/>
+      <w:lvlJc w:val="left"/>
+      <w:pPr>
+        <w:ind w:left="4320" w:hanging="360"/>
+      </w:pPr>
+      <w:rPr>
+        <w:rFonts w:ascii="Wingdings" w:hAnsi="Wingdings" w:hint="default"/>
+      </w:rPr>
+    </w:lvl>
+    <w:lvl w:ilvl="6" w:tplc="0C0A0001" w:tentative="1">
+      <w:start w:val="1"/>
+      <w:numFmt w:val="bullet"/>
+      <w:lvlText w:val=""/>
+      <w:lvlJc w:val="left"/>
+      <w:pPr>
+        <w:ind w:left="5040" w:hanging="360"/>
+      </w:pPr>
+      <w:rPr>
+        <w:rFonts w:ascii="Symbol" w:hAnsi="Symbol" w:hint="default"/>
+      </w:rPr>
+    </w:lvl>
+    <w:lvl w:ilvl="7" w:tplc="0C0A0003" w:tentative="1">
+      <w:start w:val="1"/>
+      <w:numFmt w:val="bullet"/>
+      <w:lvlText w:val="o"/>
+      <w:lvlJc w:val="left"/>
+      <w:pPr>
+        <w:ind w:left="5760" w:hanging="360"/>
+      </w:pPr>
+      <w:rPr>
+        <w:rFonts w:ascii="Courier New" w:hAnsi="Courier New" w:cs="Courier New" w:hint="default"/>
+      </w:rPr>
+    </w:lvl>
+    <w:lvl w:ilvl="8" w:tplc="0C0A0005" w:tentative="1">
+      <w:start w:val="1"/>
+      <w:numFmt w:val="bullet"/>
+      <w:lvlText w:val=""/>
+      <w:lvlJc w:val="left"/>
+      <w:pPr>
+        <w:ind w:left="6480" w:hanging="360"/>
+      </w:pPr>
+      <w:rPr>
+        <w:rFonts w:ascii="Wingdings" w:hAnsi="Wingdings" w:hint="default"/>
+      </w:rPr>
+    </w:lvl>
+  </w:abstractNum>
+  <w:abstractNum w:abstractNumId="1">
     <w:nsid w:val="1F5701FA"/>
     <w:multiLevelType w:val="multilevel"/>
     <w:tmpl w:val="F7DC5D8A"/>
@@ -3987,7 +4434,7 @@
       </w:rPr>
     </w:lvl>
   </w:abstractNum>
-  <w:abstractNum w:abstractNumId="1">
+  <w:abstractNum w:abstractNumId="2">
     <w:nsid w:val="2B4C4468"/>
     <w:multiLevelType w:val="multilevel"/>
     <w:tmpl w:val="3B103DE0"/>
@@ -4100,7 +4547,7 @@
       </w:rPr>
     </w:lvl>
   </w:abstractNum>
-  <w:abstractNum w:abstractNumId="2">
+  <w:abstractNum w:abstractNumId="3">
     <w:nsid w:val="2C3A6285"/>
     <w:multiLevelType w:val="multilevel"/>
     <w:tmpl w:val="ADE23B26"/>
@@ -4222,7 +4669,7 @@
       </w:rPr>
     </w:lvl>
   </w:abstractNum>
-  <w:abstractNum w:abstractNumId="3">
+  <w:abstractNum w:abstractNumId="4">
     <w:nsid w:val="44B92C6E"/>
     <w:multiLevelType w:val="multilevel"/>
     <w:tmpl w:val="56DE1C48"/>
@@ -4335,7 +4782,7 @@
       </w:rPr>
     </w:lvl>
   </w:abstractNum>
-  <w:abstractNum w:abstractNumId="4">
+  <w:abstractNum w:abstractNumId="5">
     <w:nsid w:val="56781089"/>
     <w:multiLevelType w:val="multilevel"/>
     <w:tmpl w:val="95B6D5F4"/>
@@ -4465,7 +4912,7 @@
       </w:rPr>
     </w:lvl>
   </w:abstractNum>
-  <w:abstractNum w:abstractNumId="5">
+  <w:abstractNum w:abstractNumId="6">
     <w:nsid w:val="58434742"/>
     <w:multiLevelType w:val="multilevel"/>
     <w:tmpl w:val="F104E6EE"/>
@@ -4578,7 +5025,7 @@
       </w:rPr>
     </w:lvl>
   </w:abstractNum>
-  <w:abstractNum w:abstractNumId="6">
+  <w:abstractNum w:abstractNumId="7">
     <w:nsid w:val="5DE566FB"/>
     <w:multiLevelType w:val="multilevel"/>
     <w:tmpl w:val="0BF0711A"/>
@@ -4701,25 +5148,28 @@
     </w:lvl>
   </w:abstractNum>
   <w:num w:numId="1">
+    <w:abstractNumId w:val="4"/>
+  </w:num>
+  <w:num w:numId="2">
     <w:abstractNumId w:val="3"/>
   </w:num>
-  <w:num w:numId="2">
+  <w:num w:numId="3">
+    <w:abstractNumId w:val="6"/>
+  </w:num>
+  <w:num w:numId="4">
+    <w:abstractNumId w:val="7"/>
+  </w:num>
+  <w:num w:numId="5">
     <w:abstractNumId w:val="2"/>
   </w:num>
-  <w:num w:numId="3">
+  <w:num w:numId="6">
+    <w:abstractNumId w:val="1"/>
+  </w:num>
+  <w:num w:numId="7">
     <w:abstractNumId w:val="5"/>
   </w:num>
-  <w:num w:numId="4">
-    <w:abstractNumId w:val="6"/>
-  </w:num>
-  <w:num w:numId="5">
-    <w:abstractNumId w:val="1"/>
-  </w:num>
-  <w:num w:numId="6">
+  <w:num w:numId="8">
     <w:abstractNumId w:val="0"/>
-  </w:num>
-  <w:num w:numId="7">
-    <w:abstractNumId w:val="4"/>
   </w:num>
 </w:numbering>
 </file>

</xml_diff>

<commit_message>
Se modifica el articulo a peticion de juan manuel , reducir el resumen y cambiar la grafica de la TIO
</commit_message>
<xml_diff>
--- a/Articulo_Proyecto_de_Grado_Diego.docx
+++ b/Articulo_Proyecto_de_Grado_Diego.docx
@@ -148,7 +148,10 @@
         <w:jc w:val="center"/>
         <w:rPr>
           <w:rFonts w:ascii="Arial" w:eastAsia="Arial" w:hAnsi="Arial" w:cs="Arial"/>
+          <w:b/>
           <w:color w:val="auto"/>
+          <w:sz w:val="20"/>
+          <w:szCs w:val="20"/>
           <w:u w:val="single"/>
         </w:rPr>
       </w:pPr>
@@ -157,20 +160,11 @@
           <w:rFonts w:ascii="Arial" w:eastAsia="Arial" w:hAnsi="Arial" w:cs="Arial"/>
           <w:b/>
           <w:color w:val="auto"/>
+          <w:sz w:val="20"/>
+          <w:szCs w:val="20"/>
           <w:u w:val="single"/>
         </w:rPr>
-        <w:t>acsantanab</w:t>
-      </w:r>
-      <w:r>
-        <w:rPr>
-          <w:rFonts w:ascii="Arial" w:eastAsia="Arial" w:hAnsi="Arial" w:cs="Arial"/>
-          <w:b/>
-          <w:color w:val="auto"/>
-          <w:sz w:val="20"/>
-          <w:szCs w:val="20"/>
-          <w:u w:val="single"/>
-        </w:rPr>
-        <w:t>@correo.udistrital.edu.co</w:t>
+        <w:t>acsantanab@correo.udistrital.edu.co</w:t>
       </w:r>
     </w:p>
     <w:p>
@@ -248,39 +242,23 @@
           <w:sz w:val="20"/>
           <w:szCs w:val="20"/>
         </w:rPr>
-        <w:t>Este documento tiene como finalidad presentar el trabajo realizado para la generación de un plan de negocio para el desarrollo de aplicaciones con el fin de fortalecer el proceso educativo de las personas que presentan algún tipo de limitación cognitiva en la ciudad de Bogotá. S</w:t>
-      </w:r>
-      <w:r>
-        <w:rPr>
-          <w:rFonts w:ascii="Arial" w:eastAsia="Arial" w:hAnsi="Arial" w:cs="Arial"/>
-          <w:sz w:val="20"/>
-          <w:szCs w:val="20"/>
-        </w:rPr>
-        <w:t>egún la Secretaria de Educación Distrital, actualmente en Bogotá en instituciones oficiales del distrito se encuentran más de 10064 estudiantes con Limitación Cognitiva estudiando, y sin contar la cantidad de personas pertenecientes a esta población que no acuden a una institución oficial que los acompañe en un proceso de formación educativa, este es un mercado que IncluSoft piensa atacar ofreciendo una oportunidad educativa mediante el uso de herramientas tecnológicas que le permitan a personas en edad escolar acceder a una oportunidad educativa económica y de esta manera permitir una mejora en la calidad de vida de esta población; Luego que el modelo esté firme en Bogotá se podrá escalar a otras principales ciudad del país, para luego llevarlo a todo el país.</w:t>
-      </w:r>
-      <w:r>
-        <w:rPr>
-          <w:rFonts w:ascii="Arial" w:eastAsia="Arial" w:hAnsi="Arial" w:cs="Arial"/>
-          <w:sz w:val="20"/>
-          <w:szCs w:val="20"/>
-        </w:rPr>
-        <w:t xml:space="preserve"> </w:t>
-      </w:r>
-      <w:r>
-        <w:rPr>
-          <w:rFonts w:ascii="Arial" w:eastAsia="Arial" w:hAnsi="Arial" w:cs="Arial"/>
-          <w:sz w:val="20"/>
-          <w:szCs w:val="20"/>
-        </w:rPr>
-        <w:t>En la actualidad el mercado de la tecnología enfocado a algún tipo de limitación ya sea física o mental es un mercado que está en crecimiento, potencializado por el ministerio de las telecomunicaciones que promueve la inclusión de dichas poblaciones, Por lo anterior mencionado son pocas las empresas que se enfocan en este momento a la planeación y desarrollo de aplicaciones para este mercado, por lo cual IncluSoft puede entrar muy fuerte en el mercado y atacar ese potencial de mercado.</w:t>
-      </w:r>
-      <w:r>
-        <w:rPr>
-          <w:rFonts w:ascii="Arial" w:eastAsia="Arial" w:hAnsi="Arial" w:cs="Arial"/>
-          <w:sz w:val="20"/>
-          <w:szCs w:val="20"/>
-        </w:rPr>
-        <w:t xml:space="preserve"> </w:t>
+        <w:t xml:space="preserve">Según la Secretaria de Educación Distrital, actualmente en Bogotá en instituciones oficiales del distrito se encuentran más de 10064 estudiantes con Limitación Cognitiva estudiando, y sin contar la cantidad de personas pertenecientes a esta población que no acuden a una institución oficial que los </w:t>
+      </w:r>
+      <w:r>
+        <w:rPr>
+          <w:rFonts w:ascii="Arial" w:eastAsia="Arial" w:hAnsi="Arial" w:cs="Arial"/>
+          <w:sz w:val="20"/>
+          <w:szCs w:val="20"/>
+        </w:rPr>
+        <w:t xml:space="preserve">acompañe </w:t>
+      </w:r>
+      <w:r>
+        <w:rPr>
+          <w:rFonts w:ascii="Arial" w:eastAsia="Arial" w:hAnsi="Arial" w:cs="Arial"/>
+          <w:sz w:val="20"/>
+          <w:szCs w:val="20"/>
+        </w:rPr>
+        <w:t xml:space="preserve">en un proceso de formación educativa, este es un mercado que IncluSoft piensa atacar ofreciendo una oportunidad educativa mediante el uso de herramientas tecnológicas que le permitan a personas en edad escolar acceder a una oportunidad educativa económica y de esta manera permitir una mejora en la calidad de vida de esta población; Luego que el modelo este firme en Bogotá se podrá escalar a otras principales ciudad del país, para luego llevarlo a todo el país. </w:t>
       </w:r>
       <w:r>
         <w:rPr>
@@ -320,23 +298,7 @@
           <w:sz w:val="20"/>
           <w:szCs w:val="20"/>
         </w:rPr>
-        <w:t xml:space="preserve"> y TIR del 140% </w:t>
-      </w:r>
-      <w:r>
-        <w:rPr>
-          <w:rFonts w:ascii="Arial" w:eastAsia="Arial" w:hAnsi="Arial" w:cs="Arial"/>
-          <w:sz w:val="20"/>
-          <w:szCs w:val="20"/>
-        </w:rPr>
-        <w:t>efectivo anual</w:t>
-      </w:r>
-      <w:r>
-        <w:rPr>
-          <w:rFonts w:ascii="Arial" w:eastAsia="Arial" w:hAnsi="Arial" w:cs="Arial"/>
-          <w:sz w:val="20"/>
-          <w:szCs w:val="20"/>
-        </w:rPr>
-        <w:t>) que nos permite evaluar la viabilidad del proyecto en términos de su rentabilidad.</w:t>
+        <w:t xml:space="preserve"> y TIR del 140% efectivo anual) que nos permite evaluar la viabilidad del proyecto en términos de su rentabilidad.</w:t>
       </w:r>
     </w:p>
     <w:p>
@@ -472,74 +434,7 @@
           <w:sz w:val="20"/>
           <w:szCs w:val="20"/>
         </w:rPr>
-        <w:t xml:space="preserve">This document aims to present the work done for the generation of a business plan for the development of applications in order to consolidate the educational process of individuals who present type of cognitive limitation in the city of Bogotá. According to the District Education Secretariat, more than 10064 students with Cognitive Limitation are currently studying in Bogotá, and not counting the number of people from a population who do not attend an official institution than the accompaniment in a process Of educational training, this is a market that includes an educational option through the use of technological tools that allow the people of school age to access an economic educational opportunity and in this way allow an improvement in the quality of life of this population; After that the model of firm in Bogota can be scaled to other main cities of the country, soon </w:t>
-      </w:r>
-      <w:r>
-        <w:rPr>
-          <w:rFonts w:ascii="Arial" w:eastAsia="Arial" w:hAnsi="Arial" w:cs="Arial"/>
-          <w:i/>
-          <w:sz w:val="20"/>
-          <w:szCs w:val="20"/>
-        </w:rPr>
-        <w:lastRenderedPageBreak/>
-        <w:t>to take to the whole country.</w:t>
-      </w:r>
-    </w:p>
-    <w:p>
-      <w:pPr>
-        <w:spacing w:after="0" w:line="240" w:lineRule="auto"/>
-        <w:rPr>
-          <w:rFonts w:ascii="Arial" w:eastAsia="Arial" w:hAnsi="Arial" w:cs="Arial"/>
-          <w:i/>
-          <w:sz w:val="20"/>
-          <w:szCs w:val="20"/>
-        </w:rPr>
-      </w:pPr>
-      <w:r>
-        <w:rPr>
-          <w:rFonts w:ascii="Arial" w:eastAsia="Arial" w:hAnsi="Arial" w:cs="Arial"/>
-          <w:i/>
-          <w:sz w:val="20"/>
-          <w:szCs w:val="20"/>
-        </w:rPr>
-        <w:t>At present the market of technology focused on some type of limitation and physical of sea or mental is a market that is in growth, potentialized by the ministry of the telecommunications that promotes the inclusion of the populations, for the aforementioned mentioned son by the Companies that are currently focused on the planning and development of applications for this market, so that InSoft can enter very strong in the market and attack that market potential.</w:t>
-      </w:r>
-    </w:p>
-    <w:p>
-      <w:pPr>
-        <w:spacing w:after="0" w:line="240" w:lineRule="auto"/>
-        <w:rPr>
-          <w:rFonts w:ascii="Arial" w:eastAsia="Arial" w:hAnsi="Arial" w:cs="Arial"/>
-          <w:sz w:val="20"/>
-          <w:szCs w:val="20"/>
-        </w:rPr>
-      </w:pPr>
-      <w:r>
-        <w:rPr>
-          <w:rFonts w:ascii="Arial" w:eastAsia="Arial" w:hAnsi="Arial" w:cs="Arial"/>
-          <w:i/>
-          <w:sz w:val="20"/>
-          <w:szCs w:val="20"/>
-        </w:rPr>
-        <w:t xml:space="preserve">The initial investment should be COP $ 72 million to start with the company. The project has the capacity to recover that investment during the year of operation, in addition to indicating that some financial indicators were obtained for the project (VPN of COP $ 542.4 million And </w:t>
-      </w:r>
-      <w:r>
-        <w:rPr>
-          <w:rFonts w:ascii="Arial" w:eastAsia="Arial" w:hAnsi="Arial" w:cs="Arial"/>
-          <w:i/>
-          <w:sz w:val="20"/>
-          <w:szCs w:val="20"/>
-        </w:rPr>
-        <w:t xml:space="preserve">a I.R.R </w:t>
-      </w:r>
-      <w:r>
-        <w:rPr>
-          <w:rFonts w:ascii="Arial" w:eastAsia="Arial" w:hAnsi="Arial" w:cs="Arial"/>
-          <w:i/>
-          <w:sz w:val="20"/>
-          <w:szCs w:val="20"/>
-        </w:rPr>
-        <w:t>of 140% per year) that allow us to evaluate the viability of the project in terms of its profitability.</w:t>
+        <w:t>According to the District Education Secretariat, more than 10064 students with Cognitive Limitation are currently studying in Bogotá, and not counting the number of people from a population who do not attend an official institution than the accompaniment in a process Of educational training, this is a market that includes an educational option through the use of technological tools that allow the people of school age to access an economic educational opportunity and in this way allow an improvement in the quality of life of this population; After that the model of the company in Bogota can be scaled to other main cities of the country, soon to take to the whole country. The initial investment should be COP $ 72 million to start with the company. The project has the capacity to recover that investment during the year of operation, in addition to indicating that for the project financial indicators have been obtained (VPN of COP $ 542.4 Millions and IRR of 140% per year) that allow us to evaluate the feasibility of the project in terms of its profitability.</w:t>
       </w:r>
     </w:p>
     <w:p>
@@ -829,47 +724,166 @@
           <w:sz w:val="20"/>
           <w:szCs w:val="20"/>
         </w:rPr>
+        <w:t xml:space="preserve">METODOLOGÍA </w:t>
+      </w:r>
+    </w:p>
+    <w:p>
+      <w:pPr>
+        <w:spacing w:after="0" w:line="240" w:lineRule="auto"/>
+        <w:rPr>
+          <w:rFonts w:ascii="Arial" w:eastAsia="Arial" w:hAnsi="Arial" w:cs="Arial"/>
+          <w:sz w:val="20"/>
+          <w:szCs w:val="20"/>
+        </w:rPr>
+      </w:pPr>
+    </w:p>
+    <w:p>
+      <w:pPr>
+        <w:spacing w:after="0" w:line="240" w:lineRule="auto"/>
+        <w:rPr>
+          <w:rFonts w:ascii="Arial" w:eastAsia="Arial" w:hAnsi="Arial" w:cs="Arial"/>
+          <w:sz w:val="20"/>
+          <w:szCs w:val="20"/>
+        </w:rPr>
+      </w:pPr>
+      <w:r>
+        <w:rPr>
+          <w:rFonts w:ascii="Arial" w:eastAsia="Arial" w:hAnsi="Arial" w:cs="Arial"/>
+          <w:sz w:val="20"/>
+          <w:szCs w:val="20"/>
+        </w:rPr>
+        <w:t>Para la creación del plan de negocio, se utilizaron las metodologías propuestas por Ventures Capital (3) y la guía para planteamiento de planes de negocio del Fondo Emprender (4), se especifican una serie de módulos descritos a continuación:</w:t>
+      </w:r>
+    </w:p>
+    <w:p>
+      <w:pPr>
+        <w:spacing w:after="0" w:line="240" w:lineRule="auto"/>
+        <w:rPr>
+          <w:rFonts w:ascii="Arial" w:eastAsia="Arial" w:hAnsi="Arial" w:cs="Arial"/>
+          <w:sz w:val="20"/>
+          <w:szCs w:val="20"/>
+        </w:rPr>
+      </w:pPr>
+    </w:p>
+    <w:p>
+      <w:pPr>
+        <w:spacing w:after="0" w:line="240" w:lineRule="auto"/>
+        <w:rPr>
+          <w:rFonts w:ascii="Arial" w:eastAsia="Arial" w:hAnsi="Arial" w:cs="Arial"/>
+          <w:sz w:val="20"/>
+          <w:szCs w:val="20"/>
+        </w:rPr>
+      </w:pPr>
+      <w:r>
+        <w:rPr>
+          <w:rFonts w:ascii="Arial" w:eastAsia="Arial" w:hAnsi="Arial" w:cs="Arial"/>
+          <w:i/>
+          <w:sz w:val="20"/>
+          <w:szCs w:val="20"/>
+        </w:rPr>
+        <w:t xml:space="preserve">Información de la Empresa: </w:t>
+      </w:r>
+    </w:p>
+    <w:p>
+      <w:pPr>
+        <w:spacing w:after="0" w:line="240" w:lineRule="auto"/>
+        <w:rPr>
+          <w:rFonts w:ascii="Arial" w:eastAsia="Arial" w:hAnsi="Arial" w:cs="Arial"/>
+          <w:sz w:val="20"/>
+          <w:szCs w:val="20"/>
+        </w:rPr>
+      </w:pPr>
+      <w:r>
+        <w:rPr>
+          <w:rFonts w:ascii="Arial" w:eastAsia="Arial" w:hAnsi="Arial" w:cs="Arial"/>
+          <w:sz w:val="20"/>
+          <w:szCs w:val="20"/>
+        </w:rPr>
+        <w:t xml:space="preserve">Se presenta la información concerniente a la visión, misión y valores corporativos de la empresa. </w:t>
+      </w:r>
+    </w:p>
+    <w:p>
+      <w:pPr>
+        <w:spacing w:after="0" w:line="240" w:lineRule="auto"/>
+        <w:rPr>
+          <w:rFonts w:ascii="Arial" w:eastAsia="Arial" w:hAnsi="Arial" w:cs="Arial"/>
+          <w:sz w:val="20"/>
+          <w:szCs w:val="20"/>
+        </w:rPr>
+      </w:pPr>
+      <w:r>
+        <w:rPr>
+          <w:rFonts w:ascii="Arial" w:eastAsia="Arial" w:hAnsi="Arial" w:cs="Arial"/>
+          <w:i/>
+          <w:sz w:val="20"/>
+          <w:szCs w:val="20"/>
+        </w:rPr>
+        <w:t>Identificación del Producto</w:t>
+      </w:r>
+      <w:r>
+        <w:rPr>
+          <w:rFonts w:ascii="Arial" w:eastAsia="Arial" w:hAnsi="Arial" w:cs="Arial"/>
+          <w:sz w:val="20"/>
+          <w:szCs w:val="20"/>
+        </w:rPr>
+        <w:t>:</w:t>
+      </w:r>
+    </w:p>
+    <w:p>
+      <w:pPr>
+        <w:spacing w:after="0" w:line="240" w:lineRule="auto"/>
+        <w:rPr>
+          <w:rFonts w:ascii="Arial" w:eastAsia="Arial" w:hAnsi="Arial" w:cs="Arial"/>
+          <w:sz w:val="20"/>
+          <w:szCs w:val="20"/>
+        </w:rPr>
+      </w:pPr>
+      <w:r>
+        <w:rPr>
+          <w:rFonts w:ascii="Arial" w:eastAsia="Arial" w:hAnsi="Arial" w:cs="Arial"/>
+          <w:sz w:val="20"/>
+          <w:szCs w:val="20"/>
+        </w:rPr>
+        <w:t xml:space="preserve">Muestra la propuesta de los productos, del cómo se identificó el producto adecuado y cómo se desarrollaron estos. </w:t>
+      </w:r>
+    </w:p>
+    <w:p>
+      <w:pPr>
+        <w:spacing w:after="0" w:line="240" w:lineRule="auto"/>
+        <w:rPr>
+          <w:rFonts w:ascii="Arial" w:eastAsia="Arial" w:hAnsi="Arial" w:cs="Arial"/>
+          <w:sz w:val="20"/>
+          <w:szCs w:val="20"/>
+        </w:rPr>
+      </w:pPr>
+      <w:r>
+        <w:rPr>
+          <w:rFonts w:ascii="Arial" w:eastAsia="Arial" w:hAnsi="Arial" w:cs="Arial"/>
+          <w:i/>
+          <w:sz w:val="20"/>
+          <w:szCs w:val="20"/>
+        </w:rPr>
         <w:lastRenderedPageBreak/>
-        <w:t xml:space="preserve">METODOLOGÍA </w:t>
-      </w:r>
-    </w:p>
-    <w:p>
-      <w:pPr>
-        <w:spacing w:after="0" w:line="240" w:lineRule="auto"/>
-        <w:rPr>
-          <w:rFonts w:ascii="Arial" w:eastAsia="Arial" w:hAnsi="Arial" w:cs="Arial"/>
-          <w:sz w:val="20"/>
-          <w:szCs w:val="20"/>
-        </w:rPr>
-      </w:pPr>
-    </w:p>
-    <w:p>
-      <w:pPr>
-        <w:spacing w:after="0" w:line="240" w:lineRule="auto"/>
-        <w:rPr>
-          <w:rFonts w:ascii="Arial" w:eastAsia="Arial" w:hAnsi="Arial" w:cs="Arial"/>
-          <w:sz w:val="20"/>
-          <w:szCs w:val="20"/>
-        </w:rPr>
-      </w:pPr>
-      <w:r>
-        <w:rPr>
-          <w:rFonts w:ascii="Arial" w:eastAsia="Arial" w:hAnsi="Arial" w:cs="Arial"/>
-          <w:sz w:val="20"/>
-          <w:szCs w:val="20"/>
-        </w:rPr>
-        <w:t>Para la creación del plan de negocio, se utilizaron las metodologías propuestas por Ventures Capital (3) y la guía para planteamiento de planes de negocio del Fondo Emprender (4), se especifican una serie de módulos descritos a continuación:</w:t>
-      </w:r>
-    </w:p>
-    <w:p>
-      <w:pPr>
-        <w:spacing w:after="0" w:line="240" w:lineRule="auto"/>
-        <w:rPr>
-          <w:rFonts w:ascii="Arial" w:eastAsia="Arial" w:hAnsi="Arial" w:cs="Arial"/>
-          <w:sz w:val="20"/>
-          <w:szCs w:val="20"/>
-        </w:rPr>
-      </w:pPr>
+        <w:t xml:space="preserve">Estudio de Factibilidad: </w:t>
+      </w:r>
+    </w:p>
+    <w:p>
+      <w:pPr>
+        <w:spacing w:after="0" w:line="240" w:lineRule="auto"/>
+        <w:rPr>
+          <w:rFonts w:ascii="Arial" w:eastAsia="Arial" w:hAnsi="Arial" w:cs="Arial"/>
+          <w:sz w:val="20"/>
+          <w:szCs w:val="20"/>
+        </w:rPr>
+      </w:pPr>
+      <w:r>
+        <w:rPr>
+          <w:rFonts w:ascii="Arial" w:eastAsia="Arial" w:hAnsi="Arial" w:cs="Arial"/>
+          <w:sz w:val="20"/>
+          <w:szCs w:val="20"/>
+        </w:rPr>
+        <w:t>Se presenta un análisis del mercado actual en el área de Desarrollo de Software para la Población con Limitaciones Cognitivas, se genera un análisis de la Demanda, de Los Competidores y su oferta, además se explica el proceso para hallar el valor del producto y las técnicas a implementar para su comercialización, dicha información es consignada en el Estudio de Mercado.</w:t>
+      </w:r>
     </w:p>
     <w:p>
       <w:pPr>
@@ -887,25 +901,33 @@
           <w:sz w:val="20"/>
           <w:szCs w:val="20"/>
         </w:rPr>
-        <w:t xml:space="preserve">Información de la Empresa: </w:t>
-      </w:r>
-    </w:p>
-    <w:p>
-      <w:pPr>
-        <w:spacing w:after="0" w:line="240" w:lineRule="auto"/>
-        <w:rPr>
-          <w:rFonts w:ascii="Arial" w:eastAsia="Arial" w:hAnsi="Arial" w:cs="Arial"/>
-          <w:sz w:val="20"/>
-          <w:szCs w:val="20"/>
-        </w:rPr>
-      </w:pPr>
-      <w:r>
-        <w:rPr>
-          <w:rFonts w:ascii="Arial" w:eastAsia="Arial" w:hAnsi="Arial" w:cs="Arial"/>
-          <w:sz w:val="20"/>
-          <w:szCs w:val="20"/>
-        </w:rPr>
-        <w:t xml:space="preserve">Se presenta la información concerniente a la visión, misión y valores corporativos de la empresa. </w:t>
+        <w:t>Estudio Técnico</w:t>
+      </w:r>
+      <w:r>
+        <w:rPr>
+          <w:rFonts w:ascii="Arial" w:eastAsia="Arial" w:hAnsi="Arial" w:cs="Arial"/>
+          <w:sz w:val="20"/>
+          <w:szCs w:val="20"/>
+        </w:rPr>
+        <w:t>:</w:t>
+      </w:r>
+    </w:p>
+    <w:p>
+      <w:pPr>
+        <w:spacing w:after="0" w:line="240" w:lineRule="auto"/>
+        <w:rPr>
+          <w:rFonts w:ascii="Arial" w:eastAsia="Arial" w:hAnsi="Arial" w:cs="Arial"/>
+          <w:sz w:val="20"/>
+          <w:szCs w:val="20"/>
+        </w:rPr>
+      </w:pPr>
+      <w:r>
+        <w:rPr>
+          <w:rFonts w:ascii="Arial" w:eastAsia="Arial" w:hAnsi="Arial" w:cs="Arial"/>
+          <w:sz w:val="20"/>
+          <w:szCs w:val="20"/>
+        </w:rPr>
+        <w:t>Describe el tamaño, localización de la empresa, la cantidad de equipos necesarios, las instalaciones necesarias y la organización requerida para poner el proyecto en marcha.</w:t>
       </w:r>
     </w:p>
     <w:p>
@@ -924,133 +946,6 @@
           <w:sz w:val="20"/>
           <w:szCs w:val="20"/>
         </w:rPr>
-        <w:t>Identificación del Producto</w:t>
-      </w:r>
-      <w:r>
-        <w:rPr>
-          <w:rFonts w:ascii="Arial" w:eastAsia="Arial" w:hAnsi="Arial" w:cs="Arial"/>
-          <w:sz w:val="20"/>
-          <w:szCs w:val="20"/>
-        </w:rPr>
-        <w:t>:</w:t>
-      </w:r>
-    </w:p>
-    <w:p>
-      <w:pPr>
-        <w:spacing w:after="0" w:line="240" w:lineRule="auto"/>
-        <w:rPr>
-          <w:rFonts w:ascii="Arial" w:eastAsia="Arial" w:hAnsi="Arial" w:cs="Arial"/>
-          <w:sz w:val="20"/>
-          <w:szCs w:val="20"/>
-        </w:rPr>
-      </w:pPr>
-      <w:r>
-        <w:rPr>
-          <w:rFonts w:ascii="Arial" w:eastAsia="Arial" w:hAnsi="Arial" w:cs="Arial"/>
-          <w:sz w:val="20"/>
-          <w:szCs w:val="20"/>
-        </w:rPr>
-        <w:t xml:space="preserve">Muestra la propuesta de los productos, del cómo se identificó el producto adecuado y cómo se desarrollaron estos. </w:t>
-      </w:r>
-    </w:p>
-    <w:p>
-      <w:pPr>
-        <w:spacing w:after="0" w:line="240" w:lineRule="auto"/>
-        <w:rPr>
-          <w:rFonts w:ascii="Arial" w:eastAsia="Arial" w:hAnsi="Arial" w:cs="Arial"/>
-          <w:sz w:val="20"/>
-          <w:szCs w:val="20"/>
-        </w:rPr>
-      </w:pPr>
-      <w:r>
-        <w:rPr>
-          <w:rFonts w:ascii="Arial" w:eastAsia="Arial" w:hAnsi="Arial" w:cs="Arial"/>
-          <w:i/>
-          <w:sz w:val="20"/>
-          <w:szCs w:val="20"/>
-        </w:rPr>
-        <w:t xml:space="preserve">Estudio de Factibilidad: </w:t>
-      </w:r>
-    </w:p>
-    <w:p>
-      <w:pPr>
-        <w:spacing w:after="0" w:line="240" w:lineRule="auto"/>
-        <w:rPr>
-          <w:rFonts w:ascii="Arial" w:eastAsia="Arial" w:hAnsi="Arial" w:cs="Arial"/>
-          <w:sz w:val="20"/>
-          <w:szCs w:val="20"/>
-        </w:rPr>
-      </w:pPr>
-      <w:r>
-        <w:rPr>
-          <w:rFonts w:ascii="Arial" w:eastAsia="Arial" w:hAnsi="Arial" w:cs="Arial"/>
-          <w:sz w:val="20"/>
-          <w:szCs w:val="20"/>
-        </w:rPr>
-        <w:t>Se presenta un análisis del mercado actual en el área de Desarrollo de Software para la Población con Limitaciones Cognitivas, se genera un análisis de la Demanda, de Los Competidores y su oferta, además se explica el proceso para hallar el valor del producto y las técnicas a implementar para su comercialización, dicha información es consignada en el Estudio de Mercado.</w:t>
-      </w:r>
-    </w:p>
-    <w:p>
-      <w:pPr>
-        <w:spacing w:after="0" w:line="240" w:lineRule="auto"/>
-        <w:rPr>
-          <w:rFonts w:ascii="Arial" w:eastAsia="Arial" w:hAnsi="Arial" w:cs="Arial"/>
-          <w:sz w:val="20"/>
-          <w:szCs w:val="20"/>
-        </w:rPr>
-      </w:pPr>
-      <w:r>
-        <w:rPr>
-          <w:rFonts w:ascii="Arial" w:eastAsia="Arial" w:hAnsi="Arial" w:cs="Arial"/>
-          <w:i/>
-          <w:sz w:val="20"/>
-          <w:szCs w:val="20"/>
-        </w:rPr>
-        <w:t>Estudio Técnico</w:t>
-      </w:r>
-      <w:r>
-        <w:rPr>
-          <w:rFonts w:ascii="Arial" w:eastAsia="Arial" w:hAnsi="Arial" w:cs="Arial"/>
-          <w:sz w:val="20"/>
-          <w:szCs w:val="20"/>
-        </w:rPr>
-        <w:t>:</w:t>
-      </w:r>
-    </w:p>
-    <w:p>
-      <w:pPr>
-        <w:spacing w:after="0" w:line="240" w:lineRule="auto"/>
-        <w:rPr>
-          <w:rFonts w:ascii="Arial" w:eastAsia="Arial" w:hAnsi="Arial" w:cs="Arial"/>
-          <w:sz w:val="20"/>
-          <w:szCs w:val="20"/>
-        </w:rPr>
-      </w:pPr>
-      <w:r>
-        <w:rPr>
-          <w:rFonts w:ascii="Arial" w:eastAsia="Arial" w:hAnsi="Arial" w:cs="Arial"/>
-          <w:sz w:val="20"/>
-          <w:szCs w:val="20"/>
-        </w:rPr>
-        <w:t>Describe el tamaño, localización de la empresa, la cantidad de equipos necesarios, las instalaciones necesarias y la organización requerida para poner el proyecto en marcha.</w:t>
-      </w:r>
-    </w:p>
-    <w:p>
-      <w:pPr>
-        <w:spacing w:after="0" w:line="240" w:lineRule="auto"/>
-        <w:rPr>
-          <w:rFonts w:ascii="Arial" w:eastAsia="Arial" w:hAnsi="Arial" w:cs="Arial"/>
-          <w:sz w:val="20"/>
-          <w:szCs w:val="20"/>
-        </w:rPr>
-      </w:pPr>
-      <w:r>
-        <w:rPr>
-          <w:rFonts w:ascii="Arial" w:eastAsia="Arial" w:hAnsi="Arial" w:cs="Arial"/>
-          <w:i/>
-          <w:sz w:val="20"/>
-          <w:szCs w:val="20"/>
-        </w:rPr>
         <w:t>Estudio Legal:</w:t>
       </w:r>
       <w:r>
@@ -1077,16 +972,7 @@
           <w:sz w:val="20"/>
           <w:szCs w:val="20"/>
         </w:rPr>
-        <w:t xml:space="preserve">Presenta las normativas aplicadas a este tipo de proyectos en la sociedad colombiana, es indispensable conocer las normas y regulaciones existentes relacionadas con el tipo de actividad económica del proyecto, además de analizar los aspectos legales que condicionan la operatividad y </w:t>
-      </w:r>
-      <w:r>
-        <w:rPr>
-          <w:rFonts w:ascii="Arial" w:eastAsia="Arial" w:hAnsi="Arial" w:cs="Arial"/>
-          <w:sz w:val="20"/>
-          <w:szCs w:val="20"/>
-        </w:rPr>
-        <w:lastRenderedPageBreak/>
-        <w:t xml:space="preserve">el manejo económico de la empresa. </w:t>
+        <w:t xml:space="preserve">Presenta las normativas aplicadas a este tipo de proyectos en la sociedad colombiana, es indispensable conocer las normas y regulaciones existentes relacionadas con el tipo de actividad económica del proyecto, además de analizar los aspectos legales que condicionan la operatividad y el manejo económico de la empresa. </w:t>
       </w:r>
     </w:p>
     <w:p>
@@ -1220,7 +1106,16 @@
           <w:sz w:val="20"/>
           <w:szCs w:val="20"/>
         </w:rPr>
-        <w:t>Usar técnicas de juego en el entorno educativo para aprovechar la predisposición psicológica hacia el juego para mejorar la motivación hacia aprendizajes en principio poco atractivos, además de usar las metodologías musicales, de las cuales se ha evidenciado el gran aporte que tiene a nivel educativo generando beneficios como: seguridad, concentración, además de mejorar el proceso de aprendizaje.</w:t>
+        <w:t xml:space="preserve">Usar técnicas de juego en el entorno educativo para aprovechar la predisposición psicológica hacia el juego para mejorar la motivación hacia aprendizajes en principio poco atractivos, además de usar las metodologías musicales, de las cuales se ha evidenciado el gran aporte que tiene a nivel </w:t>
+      </w:r>
+      <w:r>
+        <w:rPr>
+          <w:rFonts w:ascii="Arial" w:eastAsia="Arial" w:hAnsi="Arial" w:cs="Arial"/>
+          <w:sz w:val="20"/>
+          <w:szCs w:val="20"/>
+        </w:rPr>
+        <w:lastRenderedPageBreak/>
+        <w:t>educativo generando beneficios como: seguridad, concentración, además de mejorar el proceso de aprendizaje.</w:t>
       </w:r>
     </w:p>
     <w:p>
@@ -1269,16 +1164,7 @@
           <w:sz w:val="20"/>
           <w:szCs w:val="20"/>
         </w:rPr>
-        <w:t xml:space="preserve">: “Está garantizado que las empresas que disponen de una declaración explícita y compartida (tanto con clientes como con empleados) de su misión, visión y valores orientan mejor sus acciones de </w:t>
-      </w:r>
-      <w:r>
-        <w:rPr>
-          <w:rFonts w:ascii="Arial" w:eastAsia="Arial" w:hAnsi="Arial" w:cs="Arial"/>
-          <w:sz w:val="20"/>
-          <w:szCs w:val="20"/>
-        </w:rPr>
-        <w:lastRenderedPageBreak/>
-        <w:t>marketing y afrontan de forma óptima sus imprevistos (5)</w:t>
+        <w:t>: “Está garantizado que las empresas que disponen de una declaración explícita y compartida (tanto con clientes como con empleados) de su misión, visión y valores orientan mejor sus acciones de marketing y afrontan de forma óptima sus imprevistos (5)</w:t>
       </w:r>
     </w:p>
     <w:p>
@@ -1434,7 +1320,16 @@
           <w:sz w:val="20"/>
           <w:szCs w:val="20"/>
         </w:rPr>
-        <w:t>Esta búsqueda nos arrojó una oferta por parte de Parquesoft que se consideró como la más conveniente.</w:t>
+        <w:t xml:space="preserve">Esta búsqueda nos arrojó una oferta </w:t>
+      </w:r>
+      <w:r>
+        <w:rPr>
+          <w:rFonts w:ascii="Arial" w:eastAsia="Arial" w:hAnsi="Arial" w:cs="Arial"/>
+          <w:sz w:val="20"/>
+          <w:szCs w:val="20"/>
+        </w:rPr>
+        <w:lastRenderedPageBreak/>
+        <w:t>por parte de Parquesoft que se consideró como la más conveniente.</w:t>
       </w:r>
       <w:r>
         <w:rPr>
@@ -1489,6 +1384,18 @@
         <w:ind w:right="341"/>
         <w:rPr>
           <w:rFonts w:ascii="Arial" w:eastAsia="Arial" w:hAnsi="Arial" w:cs="Arial"/>
+          <w:sz w:val="20"/>
+          <w:szCs w:val="20"/>
+        </w:rPr>
+      </w:pPr>
+    </w:p>
+    <w:p>
+      <w:pPr>
+        <w:keepNext/>
+        <w:spacing w:after="0" w:line="240" w:lineRule="auto"/>
+        <w:ind w:right="341"/>
+        <w:rPr>
+          <w:rFonts w:ascii="Arial" w:eastAsia="Arial" w:hAnsi="Arial" w:cs="Arial"/>
           <w:b/>
           <w:sz w:val="20"/>
           <w:szCs w:val="20"/>
@@ -1526,7 +1433,79 @@
           <w:sz w:val="20"/>
           <w:szCs w:val="20"/>
         </w:rPr>
-        <w:t xml:space="preserve">Al hacer un análisis sobre sector de la educación, la Secretaría de Educación Distrital indica que, para mayo de 2015, en Bogotá había 13070 estudiantes con discapacidad con edades comprendidas entre los 5 y 24 años, matriculados en Instituciones </w:t>
+        <w:t>Al hacer un análisis sobre sector de la educación, la Secretaría de Educación Distrital indica que, para mayo de 2015, en Bogotá había 13070 estudiantes con discapacidad con edades comprendidas entre los 5 y 24 años, matriculados en Instituciones Educativas Distritales, de los cuales 10064 estaban caracterizados con “Limitaciones Cognitivas”.</w:t>
+      </w:r>
+    </w:p>
+    <w:p>
+      <w:pPr>
+        <w:keepNext/>
+        <w:spacing w:after="0" w:line="240" w:lineRule="auto"/>
+        <w:ind w:left="1080" w:right="341"/>
+        <w:rPr>
+          <w:rFonts w:ascii="Arial" w:eastAsia="Arial" w:hAnsi="Arial" w:cs="Arial"/>
+          <w:sz w:val="20"/>
+          <w:szCs w:val="20"/>
+        </w:rPr>
+      </w:pPr>
+      <w:r>
+        <w:rPr>
+          <w:rFonts w:ascii="Arial" w:eastAsia="Arial" w:hAnsi="Arial" w:cs="Arial"/>
+          <w:sz w:val="20"/>
+          <w:szCs w:val="20"/>
+        </w:rPr>
+        <w:t xml:space="preserve">Estas cifras nos indican que cerca de un 71% de la población en condición de Limitaciones Cognitivas está recibiendo algún tipo de apoyo en el proceso de satisfacer esas necesidades educativas especiales y de este porcentaje un 80% está en proceso de inclusión en aula regular. Además el distrito cuenta con solo 656 docentes formados en fonoaudiología, educación especial, psicología, psicopedagogía y terapia </w:t>
+      </w:r>
+      <w:r>
+        <w:rPr>
+          <w:rFonts w:ascii="Arial" w:eastAsia="Arial" w:hAnsi="Arial" w:cs="Arial"/>
+          <w:sz w:val="20"/>
+          <w:szCs w:val="20"/>
+        </w:rPr>
+        <w:t>ocupacional,</w:t>
+      </w:r>
+      <w:r>
+        <w:rPr>
+          <w:rFonts w:ascii="Arial" w:eastAsia="Arial" w:hAnsi="Arial" w:cs="Arial"/>
+          <w:sz w:val="20"/>
+          <w:szCs w:val="20"/>
+        </w:rPr>
+        <w:t xml:space="preserve"> Los cuales representan el 2% de la totalidad de docentes inscritos en el sistema educativo oficial. Esto se ve representado en un alto déficit de atención en las necesidades educativas especiales de cada ser.</w:t>
+      </w:r>
+    </w:p>
+    <w:p>
+      <w:pPr>
+        <w:keepNext/>
+        <w:spacing w:after="0" w:line="240" w:lineRule="auto"/>
+        <w:ind w:left="1080" w:right="341"/>
+        <w:rPr>
+          <w:rFonts w:ascii="Arial" w:eastAsia="Arial" w:hAnsi="Arial" w:cs="Arial"/>
+          <w:sz w:val="20"/>
+          <w:szCs w:val="20"/>
+        </w:rPr>
+      </w:pPr>
+      <w:r>
+        <w:rPr>
+          <w:rFonts w:ascii="Arial" w:eastAsia="Arial" w:hAnsi="Arial" w:cs="Arial"/>
+          <w:sz w:val="20"/>
+          <w:szCs w:val="20"/>
+        </w:rPr>
+        <w:t xml:space="preserve">Luego de una proyección de población mediante la función </w:t>
+      </w:r>
+      <w:r>
+        <w:rPr>
+          <w:rFonts w:ascii="Arial" w:eastAsia="Arial" w:hAnsi="Arial" w:cs="Arial"/>
+          <w:sz w:val="20"/>
+          <w:szCs w:val="20"/>
+        </w:rPr>
+        <w:t>s,</w:t>
+      </w:r>
+      <w:r>
+        <w:rPr>
+          <w:rFonts w:ascii="Arial" w:eastAsia="Arial" w:hAnsi="Arial" w:cs="Arial"/>
+          <w:sz w:val="20"/>
+          <w:szCs w:val="20"/>
+        </w:rPr>
+        <w:t xml:space="preserve"> se obtuvieron los usuarios van a ser atendidos, estos fueron los </w:t>
       </w:r>
       <w:r>
         <w:rPr>
@@ -1535,63 +1514,7 @@
           <w:szCs w:val="20"/>
         </w:rPr>
         <w:lastRenderedPageBreak/>
-        <w:t>Educativas Distritales, de los cuales 10064 estaban caracterizados con “Limitaciones Cognitivas”.</w:t>
-      </w:r>
-    </w:p>
-    <w:p>
-      <w:pPr>
-        <w:keepNext/>
-        <w:spacing w:after="0" w:line="240" w:lineRule="auto"/>
-        <w:ind w:left="1080" w:right="341"/>
-        <w:rPr>
-          <w:rFonts w:ascii="Arial" w:eastAsia="Arial" w:hAnsi="Arial" w:cs="Arial"/>
-          <w:sz w:val="20"/>
-          <w:szCs w:val="20"/>
-        </w:rPr>
-      </w:pPr>
-      <w:r>
-        <w:rPr>
-          <w:rFonts w:ascii="Arial" w:eastAsia="Arial" w:hAnsi="Arial" w:cs="Arial"/>
-          <w:sz w:val="20"/>
-          <w:szCs w:val="20"/>
-        </w:rPr>
-        <w:t xml:space="preserve">Estas cifras nos indican que cerca de un 71% de la población en condición de Limitaciones Cognitivas está recibiendo algún tipo de apoyo en el proceso de satisfacer esas necesidades educativas especiales y de este porcentaje un 80% está en proceso de inclusión en aula regular. Además el distrito cuenta con solo 656 docentes formados en fonoaudiología, educación especial, psicología, psicopedagogía y terapia </w:t>
-      </w:r>
-      <w:r>
-        <w:rPr>
-          <w:rFonts w:ascii="Arial" w:eastAsia="Arial" w:hAnsi="Arial" w:cs="Arial"/>
-          <w:sz w:val="20"/>
-          <w:szCs w:val="20"/>
-        </w:rPr>
-        <w:t>ocupacional,</w:t>
-      </w:r>
-      <w:r>
-        <w:rPr>
-          <w:rFonts w:ascii="Arial" w:eastAsia="Arial" w:hAnsi="Arial" w:cs="Arial"/>
-          <w:sz w:val="20"/>
-          <w:szCs w:val="20"/>
-        </w:rPr>
-        <w:t xml:space="preserve"> Los cuales representan el 2% de la totalidad de docentes inscritos en el sistema educativo oficial. Esto se ve representado en un alto déficit de atención en las necesidades educativas especiales de cada ser.</w:t>
-      </w:r>
-    </w:p>
-    <w:p>
-      <w:pPr>
-        <w:keepNext/>
-        <w:spacing w:after="0" w:line="240" w:lineRule="auto"/>
-        <w:ind w:left="1080" w:right="341"/>
-        <w:rPr>
-          <w:rFonts w:ascii="Arial" w:eastAsia="Arial" w:hAnsi="Arial" w:cs="Arial"/>
-          <w:sz w:val="20"/>
-          <w:szCs w:val="20"/>
-        </w:rPr>
-      </w:pPr>
-      <w:r>
-        <w:rPr>
-          <w:rFonts w:ascii="Arial" w:eastAsia="Arial" w:hAnsi="Arial" w:cs="Arial"/>
-          <w:sz w:val="20"/>
-          <w:szCs w:val="20"/>
-        </w:rPr>
-        <w:t xml:space="preserve">Luego de una proyección de población mediante la función s , se obtuvieron los usuarios van a ser atendidos, estos fueron los resultados: </w:t>
+        <w:t xml:space="preserve">resultados: </w:t>
       </w:r>
     </w:p>
     <w:p>
@@ -2630,16 +2553,7 @@
           <w:sz w:val="20"/>
           <w:szCs w:val="20"/>
         </w:rPr>
-        <w:t xml:space="preserve">Tras realizar un análisis en </w:t>
-      </w:r>
-      <w:r>
-        <w:rPr>
-          <w:rFonts w:ascii="Arial" w:eastAsia="Arial" w:hAnsi="Arial" w:cs="Arial"/>
-          <w:sz w:val="20"/>
-          <w:szCs w:val="20"/>
-        </w:rPr>
-        <w:lastRenderedPageBreak/>
-        <w:t>el banco de apps expuestas en el programa de Apps.co bajo la clasificación de apps enfocadas a ofrecer soluciones en el campo Educativo sólo encontramos una aplicación llamada FonoPlay1 que pretende ofrecer una herramienta de detección temprana de problema de lenguaje,  para reducir futuros problemas de aprendizaje,  Lo cual nos demuestra que este sector necesita urgente una entidad que ofrezca soluciones a la población con Limitación Cognitiva que apoyen su proceso educativo y entienda las necesidades especiales de esta población</w:t>
+        <w:t>Tras realizar un análisis en el banco de apps expuestas en el programa de Apps.co bajo la clasificación de apps enfocadas a ofrecer soluciones en el campo Educativo sólo encontramos una aplicación llamada FonoPlay1 que pretende ofrecer una herramienta de detección temprana de problema de lenguaje,  para reducir futuros problemas de aprendizaje,  Lo cual nos demuestra que este sector necesita urgente una entidad que ofrezca soluciones a la población con Limitación Cognitiva que apoyen su proceso educativo y entienda las necesidades especiales de esta población</w:t>
       </w:r>
       <w:r>
         <w:rPr>
@@ -2724,7 +2638,16 @@
           <w:sz w:val="20"/>
           <w:szCs w:val="20"/>
         </w:rPr>
-        <w:t xml:space="preserve">: Daniel Bermúdez es un joven de 20 años, es una persona diagnosticada con síndrome de Down y pertenece a las más de 315.000 personas que presentan algún tipo de enfermedad asociada a la Limitación Cognitiva en Colombia. </w:t>
+        <w:t xml:space="preserve">: Daniel Bermúdez es un joven de 20 años, es una persona diagnosticada con síndrome de Down y pertenece a las más de 315.000 personas que presentan algún tipo de enfermedad </w:t>
+      </w:r>
+      <w:r>
+        <w:rPr>
+          <w:rFonts w:ascii="Arial" w:hAnsi="Arial" w:cs="Arial"/>
+          <w:sz w:val="20"/>
+          <w:szCs w:val="20"/>
+        </w:rPr>
+        <w:lastRenderedPageBreak/>
+        <w:t xml:space="preserve">asociada a la Limitación Cognitiva en Colombia. </w:t>
       </w:r>
       <w:r>
         <w:rPr>
@@ -2760,33 +2683,33 @@
           <w:szCs w:val="20"/>
         </w:rPr>
         <w:br/>
-        <w:t xml:space="preserve">“Muchas de las familias desconocen las metodologías que se deben implementar con estos niños con necesidades </w:t>
-      </w:r>
-      <w:r>
-        <w:rPr>
-          <w:rFonts w:ascii="Arial" w:hAnsi="Arial" w:cs="Arial"/>
+        <w:t>“Muchas de las familias desconocen las metodologías que se deben implementar con estos niños con necesidades especiales, muchas veces este “desconocimiento” es generado por un miedo a consultar a buscar opciones que mejoren la calidad de vida de esta población, es un miedo en cierta parte infundido por una sociedad discriminadora, que tilda a estos seres como ‘discapacitados’ esta sociedad es la encargada de generar Prejuicios como: “Necesitan estar con los de su misma condición  Son personas que necesitan ser sobreprotegidas, No pueden decidir por sí mismas, Son niños por siempre” , siendo estos prejuicios falsas ideas que terminan afectando los círculos familiares de personas que se encuentran en esta condición de discapacidad intelectual</w:t>
+      </w:r>
+      <w:r>
+        <w:rPr>
+          <w:rFonts w:ascii="Arial" w:eastAsia="Arial" w:hAnsi="Arial" w:cs="Arial"/>
+          <w:sz w:val="20"/>
+          <w:szCs w:val="20"/>
+        </w:rPr>
+        <w:t xml:space="preserve"> ”. </w:t>
+      </w:r>
+      <w:r>
+        <w:rPr>
+          <w:rFonts w:ascii="Arial" w:eastAsia="Arial" w:hAnsi="Arial" w:cs="Arial"/>
+          <w:sz w:val="20"/>
+          <w:szCs w:val="20"/>
+        </w:rPr>
+        <w:br/>
+        <w:t xml:space="preserve">En otro punto de la historia, encontramos a Diego Cruz, gran amigo de Daniel Bermúdez y estudiante de ingeniería de sistemas y Cofundador de IncluSoft. Diego está desarrollando un proyecto con el cual busca iniciar una nueva percepción de los programas de apoyo en educación para personas con necesidades especiales, Un proyecto centrado en el desarrollo de una aplicación que permita fortalecer el proceso </w:t>
+      </w:r>
+      <w:r>
+        <w:rPr>
+          <w:rFonts w:ascii="Arial" w:eastAsia="Arial" w:hAnsi="Arial" w:cs="Arial"/>
           <w:sz w:val="20"/>
           <w:szCs w:val="20"/>
         </w:rPr>
         <w:lastRenderedPageBreak/>
-        <w:t>especiales, muchas veces este “desconocimiento” es generado por un miedo a consultar a buscar opciones que mejoren la calidad de vida de esta población, es un miedo en cierta parte infundido por una sociedad discriminadora, que tilda a estos seres como ‘discapacitados’ esta sociedad es la encargada de generar Prejuicios como: “Necesitan estar con los de su misma condición  Son personas que necesitan ser sobreprotegidas, No pueden decidir por sí mismas, Son niños por siempre” , siendo estos prejuicios falsas ideas que terminan afectando los círculos familiares de personas que se encuentran en esta condición de discapacidad intelectual</w:t>
-      </w:r>
-      <w:r>
-        <w:rPr>
-          <w:rFonts w:ascii="Arial" w:eastAsia="Arial" w:hAnsi="Arial" w:cs="Arial"/>
-          <w:sz w:val="20"/>
-          <w:szCs w:val="20"/>
-        </w:rPr>
-        <w:t xml:space="preserve"> ”. </w:t>
-      </w:r>
-      <w:r>
-        <w:rPr>
-          <w:rFonts w:ascii="Arial" w:eastAsia="Arial" w:hAnsi="Arial" w:cs="Arial"/>
-          <w:sz w:val="20"/>
-          <w:szCs w:val="20"/>
-        </w:rPr>
-        <w:br/>
-        <w:t>En otro punto de la historia, encontramos a Diego Cruz, gran amigo de Daniel Bermúdez y estudiante de ingeniería de sistemas y Cofundador de IncluSoft. Diego está desarrollando un proyecto con el cual busca iniciar una nueva percepción de los programas de apoyo en educación para personas con necesidades especiales, Un proyecto centrado en el desarrollo de una aplicación que permita fortalecer el proceso de aprendizaje en áreas como la lógica matemática, el desarrollo del lenguaje, desarrollo de habilidades Pisco-Motoras, mediante el uso de metodologías de juego y terapia Musical que permiten aprendizajes más significativos. Con dicha aplicación diego pretende que las familias no tengan excusas a la hora de buscar un apoyo educativo que satisfaga las necesidades educativas especiales de personas con limitaciones cognitivas, además de crear un vínculo de apoyo con estas familias en el proceso de educación.</w:t>
+        <w:t>de aprendizaje en áreas como la lógica matemática, el desarrollo del lenguaje, desarrollo de habilidades Pisco-Motoras, mediante el uso de metodologías de juego y terapia Musical que permiten aprendizajes más significativos. Con dicha aplicación diego pretende que las familias no tengan excusas a la hora de buscar un apoyo educativo que satisfaga las necesidades educativas especiales de personas con limitaciones cognitivas, además de crear un vínculo de apoyo con estas familias en el proceso de educación.</w:t>
       </w:r>
       <w:r>
         <w:rPr>
@@ -2858,16 +2781,7 @@
           <w:sz w:val="20"/>
           <w:szCs w:val="20"/>
         </w:rPr>
-        <w:t xml:space="preserve"> Tras la definición del precio del producto por un valor de COP $ 5.000, dicho costo es tomado bajo una proyección de usuarios durante un periodo de 14 meses  y el costo total de producción durante el primer año. Con el precio definido  y tomando la proyección de usuarios </w:t>
-      </w:r>
-      <w:r>
-        <w:rPr>
-          <w:rFonts w:ascii="Arial" w:eastAsia="Arial" w:hAnsi="Arial" w:cs="Arial"/>
-          <w:sz w:val="20"/>
-          <w:szCs w:val="20"/>
-        </w:rPr>
-        <w:lastRenderedPageBreak/>
-        <w:t>anteriormente mencionada se realizó una proyección de ingresos presentada en la siguiente figura.</w:t>
+        <w:t xml:space="preserve"> Tras la definición del precio del producto por un valor de COP $ 5.000, dicho costo es tomado bajo una proyección de usuarios durante un periodo de 14 meses  y el costo total de producción durante el primer año. Con el precio definido  y tomando la proyección de usuarios anteriormente mencionada se realizó una proyección de ingresos presentada en la siguiente figura.</w:t>
       </w:r>
     </w:p>
     <w:p>
@@ -3001,7 +2915,16 @@
           <w:sz w:val="20"/>
           <w:szCs w:val="20"/>
         </w:rPr>
-        <w:t xml:space="preserve"> millones de pesos</w:t>
+        <w:t xml:space="preserve"> </w:t>
+      </w:r>
+      <w:r>
+        <w:rPr>
+          <w:rFonts w:ascii="Arial" w:eastAsia="Arial" w:hAnsi="Arial" w:cs="Arial"/>
+          <w:sz w:val="20"/>
+          <w:szCs w:val="20"/>
+        </w:rPr>
+        <w:lastRenderedPageBreak/>
+        <w:t>millones de pesos</w:t>
       </w:r>
     </w:p>
     <w:p>
@@ -3034,16 +2957,7 @@
           <w:sz w:val="20"/>
           <w:szCs w:val="20"/>
         </w:rPr>
-        <w:t xml:space="preserve"> Se ha realizado el cálculo del flujo de caja de la empresa durante los primeros 5 años de operación. EL año 0 se representa el flujo inicial para el establecimiento de la compañía con una inversión inicial de COP $72 millones de pesos con el fin de cubrir los costes durante los 7 primeros meses de producción, teniendo presente que los 6 primeros son el periodo de desarrollo del producto y el 7 mes es el mes donde se generan las primeras ventas proyectadas. El flujo de caja alcanzará para el primer año un valor de COP $33 millones de pesos y para el quinto año </w:t>
-      </w:r>
-      <w:r>
-        <w:rPr>
-          <w:rFonts w:ascii="Arial" w:eastAsia="Arial" w:hAnsi="Arial" w:cs="Arial"/>
-          <w:sz w:val="20"/>
-          <w:szCs w:val="20"/>
-        </w:rPr>
-        <w:lastRenderedPageBreak/>
-        <w:t>cerrará en COP $272 millones de pesos.</w:t>
+        <w:t xml:space="preserve"> Se ha realizado el cálculo del flujo de caja de la empresa durante los primeros 5 años de operación. EL año 0 se representa el flujo inicial para el establecimiento de la compañía con una inversión inicial de COP $72 millones de pesos con el fin de cubrir los costes durante los 7 primeros meses de producción, teniendo presente que los 6 primeros son el periodo de desarrollo del producto y el 7 mes es el mes donde se generan las primeras ventas proyectadas. El flujo de caja alcanzará para el primer año un valor de COP $33 millones de pesos y para el quinto año cerrará en COP $272 millones de pesos.</w:t>
       </w:r>
     </w:p>
     <w:p>
@@ -3207,7 +3121,16 @@
           <w:sz w:val="20"/>
           <w:szCs w:val="20"/>
         </w:rPr>
-        <w:t xml:space="preserve"> El VAN o también conocido como VPN (Valor presente neto) es un indicador financiero que mide los flujos de futuros ingresos y egresos. La tasa de interés tomada para el cálculo del VPN fue de un 0.15% efectivo anual, bajó un periodo de 5 años.</w:t>
+        <w:t xml:space="preserve"> El VAN o también conocido como VPN (Valor presente neto) </w:t>
+      </w:r>
+      <w:r>
+        <w:rPr>
+          <w:rFonts w:ascii="Arial" w:eastAsia="Arial" w:hAnsi="Arial" w:cs="Arial"/>
+          <w:sz w:val="20"/>
+          <w:szCs w:val="20"/>
+        </w:rPr>
+        <w:lastRenderedPageBreak/>
+        <w:t>es un indicador financiero que mide los flujos de futuros ingresos y egresos. La tasa de interés tomada para el cálculo del VPN fue de un 0.15% efectivo anual, bajó un periodo de 5 años.</w:t>
       </w:r>
       <w:r>
         <w:rPr>
@@ -3249,16 +3172,7 @@
           <w:sz w:val="20"/>
           <w:szCs w:val="20"/>
         </w:rPr>
-        <w:t xml:space="preserve"> Tras igualar a 0 la función con la que se calculó el VPN y tras despejar el interés se obtiene un valor de Tasa de rentabilidad del 140% efectivo anual en un tiempo tomado de 5 años, Esta tasa indica que se tiene una gran </w:t>
-      </w:r>
-      <w:r>
-        <w:rPr>
-          <w:rFonts w:ascii="Arial" w:eastAsia="Arial" w:hAnsi="Arial" w:cs="Arial"/>
-          <w:sz w:val="20"/>
-          <w:szCs w:val="20"/>
-        </w:rPr>
-        <w:lastRenderedPageBreak/>
-        <w:t>rentabilidad.</w:t>
+        <w:t xml:space="preserve"> Tras igualar a 0 la función con la que se calculó el VPN y tras despejar el interés se obtiene un valor de Tasa de rentabilidad del 140% efectivo anual en un tiempo tomado de 5 años, Esta tasa indica que se tiene una gran rentabilidad.</w:t>
       </w:r>
     </w:p>
     <w:p>
@@ -3401,8 +3315,26 @@
           <w:sz w:val="20"/>
           <w:szCs w:val="20"/>
         </w:rPr>
-        <w:t xml:space="preserve"> se compara el Valor Presente Neto con la tasa de descuento tomada (0.15), se puede observar el comportamiento de la relación entre ellas y se demuestra que para el valor de la T.I.R de 1.4 aprox coincide con el VPN por un valor de 0.</w:t>
-      </w:r>
+        <w:t xml:space="preserve"> se compara el Valor Presente Neto con la tasa de descuento tomada (0.15), se puede observar el comportamiento de la relación entre ellas y se demuestra que para el valor de la T.I.R de 1.4 aprox</w:t>
+      </w:r>
+      <w:r>
+        <w:rPr>
+          <w:rFonts w:ascii="Arial" w:eastAsia="Arial" w:hAnsi="Arial" w:cs="Arial"/>
+          <w:sz w:val="20"/>
+          <w:szCs w:val="20"/>
+        </w:rPr>
+        <w:t>.</w:t>
+      </w:r>
+      <w:r>
+        <w:rPr>
+          <w:rFonts w:ascii="Arial" w:eastAsia="Arial" w:hAnsi="Arial" w:cs="Arial"/>
+          <w:sz w:val="20"/>
+          <w:szCs w:val="20"/>
+        </w:rPr>
+        <w:t xml:space="preserve"> coincide con el VPN por un valor de 0.</w:t>
+      </w:r>
+      <w:bookmarkStart w:id="0" w:name="_GoBack"/>
+      <w:bookmarkEnd w:id="0"/>
     </w:p>
     <w:p>
       <w:pPr>
@@ -3419,10 +3351,10 @@
           <w:noProof/>
         </w:rPr>
         <w:drawing>
-          <wp:inline distT="0" distB="0" distL="0" distR="0" wp14:anchorId="75EB07A0" wp14:editId="5490828E">
-            <wp:extent cx="2849245" cy="1740561"/>
-            <wp:effectExtent l="0" t="0" r="8255" b="0"/>
-            <wp:docPr id="103" name="Imagen 103"/>
+          <wp:inline distT="0" distB="0" distL="0" distR="0" wp14:anchorId="46FF1E48" wp14:editId="3E8B24E7">
+            <wp:extent cx="2952750" cy="1822190"/>
+            <wp:effectExtent l="0" t="0" r="0" b="6985"/>
+            <wp:docPr id="3" name="Imagen 3"/>
             <wp:cNvGraphicFramePr>
               <a:graphicFrameLocks xmlns:a="http://schemas.openxmlformats.org/drawingml/2006/main" noChangeAspect="1"/>
             </wp:cNvGraphicFramePr>
@@ -3442,7 +3374,7 @@
                   <pic:spPr>
                     <a:xfrm>
                       <a:off x="0" y="0"/>
-                      <a:ext cx="2849245" cy="1740561"/>
+                      <a:ext cx="2956885" cy="1824742"/>
                     </a:xfrm>
                     <a:prstGeom prst="rect">
                       <a:avLst/>
@@ -3471,7 +3403,15 @@
           <w:sz w:val="20"/>
           <w:szCs w:val="20"/>
         </w:rPr>
-        <w:t>Figura 4. Grafica T.I.O .</w:t>
+        <w:t xml:space="preserve">Figura 4. Grafica </w:t>
+      </w:r>
+      <w:r>
+        <w:rPr>
+          <w:rFonts w:ascii="Arial" w:eastAsia="Arial" w:hAnsi="Arial" w:cs="Arial"/>
+          <w:sz w:val="20"/>
+          <w:szCs w:val="20"/>
+        </w:rPr>
+        <w:t>T.I.O.</w:t>
       </w:r>
     </w:p>
     <w:p>
@@ -3524,7 +3464,16 @@
           <w:sz w:val="20"/>
           <w:szCs w:val="20"/>
         </w:rPr>
-        <w:t>Este proyecto tuvo como experiencias, la participación en una convocatoria denominada “</w:t>
+        <w:t xml:space="preserve">Este proyecto tuvo como experiencias, la </w:t>
+      </w:r>
+      <w:r>
+        <w:rPr>
+          <w:rFonts w:ascii="Arial" w:eastAsia="Arial" w:hAnsi="Arial" w:cs="Arial"/>
+          <w:sz w:val="20"/>
+          <w:szCs w:val="20"/>
+        </w:rPr>
+        <w:lastRenderedPageBreak/>
+        <w:t>participación en una convocatoria denominada “</w:t>
       </w:r>
       <w:r>
         <w:rPr>
@@ -3556,16 +3505,7 @@
           <w:sz w:val="20"/>
           <w:szCs w:val="20"/>
         </w:rPr>
-        <w:t xml:space="preserve">Otra experiencia que surge tras el trabajo en generar contenido digital para personas con limitaciones cognitivas, la organización tuvo la oportunidad de </w:t>
-      </w:r>
-      <w:r>
-        <w:rPr>
-          <w:rFonts w:ascii="Arial" w:eastAsia="Arial" w:hAnsi="Arial" w:cs="Arial"/>
-          <w:sz w:val="20"/>
-          <w:szCs w:val="20"/>
-        </w:rPr>
-        <w:lastRenderedPageBreak/>
-        <w:t xml:space="preserve">participar en un proceso de formación ofrecido por el gobierno con el fin de ofrecer contenido bajo la tecnología de Realidad Virtual y Realidad Aumentada. Dicha experiencia nace tras la vinculación con el mayor </w:t>
+        <w:t xml:space="preserve">Otra experiencia que surge tras el trabajo en generar contenido digital para personas con limitaciones cognitivas, la organización tuvo la oportunidad de participar en un proceso de formación ofrecido por el gobierno con el fin de ofrecer contenido bajo la tecnología de Realidad Virtual y Realidad Aumentada. Dicha experiencia nace tras la vinculación con el mayor </w:t>
       </w:r>
       <w:r>
         <w:rPr>
@@ -3730,7 +3670,16 @@
           <w:sz w:val="20"/>
           <w:szCs w:val="20"/>
         </w:rPr>
-        <w:t>La iniciativa de trabajar con la población que presenta algún tipo de limitación cognitiva parte de la experiencia previa de sus autores trabajando en una fundación en el sector de educación musical para personas con limitaciones, Dicha experiencia  demostró el potencial del uso de dicha metodología en la promoción de nuevos productos y servicios que aporten al desarrollo cognitivo de la población con L.C, el modelo también muestra un alto índice de crecimiento y sobre todo la posibilidad de expandirse a otro tipo de servicios como capacitaciones presenciales en el uso de herramientas tecnológicas.</w:t>
+        <w:t xml:space="preserve">La iniciativa de trabajar con la población que presenta algún tipo de limitación cognitiva parte de la experiencia previa de sus autores trabajando en una fundación en el sector de educación musical para personas con limitaciones, Dicha experiencia  </w:t>
+      </w:r>
+      <w:r>
+        <w:rPr>
+          <w:rFonts w:ascii="Arial" w:eastAsia="Arial" w:hAnsi="Arial" w:cs="Arial"/>
+          <w:sz w:val="20"/>
+          <w:szCs w:val="20"/>
+        </w:rPr>
+        <w:lastRenderedPageBreak/>
+        <w:t>demostró el potencial del uso de dicha metodología en la promoción de nuevos productos y servicios que aporten al desarrollo cognitivo de la población con L.C, el modelo también muestra un alto índice de crecimiento y sobre todo la posibilidad de expandirse a otro tipo de servicios como capacitaciones presenciales en el uso de herramientas tecnológicas.</w:t>
       </w:r>
     </w:p>
     <w:p>
@@ -3757,16 +3706,7 @@
           <w:szCs w:val="20"/>
         </w:rPr>
         <w:br/>
-        <w:t xml:space="preserve">Como trabajos futuros se plantea generar otro tipo de herramientas tecnológicas enfocadas en la utilización de la Realidad Virtual, además de expandir el modelo de negocio a nivel nacional permitiéndole a cada persona con algún tipo de </w:t>
-      </w:r>
-      <w:r>
-        <w:rPr>
-          <w:rFonts w:ascii="Arial" w:eastAsia="Arial" w:hAnsi="Arial" w:cs="Arial"/>
-          <w:sz w:val="20"/>
-          <w:szCs w:val="20"/>
-        </w:rPr>
-        <w:lastRenderedPageBreak/>
-        <w:t>limitación Cognitiva llegar a mejorar su calidad de vida partiendo de la mejora de un nivel educativo.</w:t>
+        <w:t>Como trabajos futuros se plantea generar otro tipo de herramientas tecnológicas enfocadas en la utilización de la Realidad Virtual, además de expandir el modelo de negocio a nivel nacional permitiéndole a cada persona con algún tipo de limitación Cognitiva llegar a mejorar su calidad de vida partiendo de la mejora de un nivel educativo.</w:t>
       </w:r>
     </w:p>
     <w:p>
@@ -4009,7 +3949,17 @@
           <w:sz w:val="20"/>
           <w:szCs w:val="20"/>
         </w:rPr>
-        <w:t>[5] Espinosa, Roberto. CÓMO DEFINIR MISIÓN, VISIÓN Y VALORES, EN LA EMPRESA. Roberto</w:t>
+        <w:t xml:space="preserve">[5] Espinosa, Roberto. CÓMO DEFINIR MISIÓN, </w:t>
+      </w:r>
+      <w:r>
+        <w:rPr>
+          <w:rFonts w:ascii="Arial" w:eastAsia="Arial" w:hAnsi="Arial" w:cs="Arial"/>
+          <w:color w:val="auto"/>
+          <w:sz w:val="20"/>
+          <w:szCs w:val="20"/>
+        </w:rPr>
+        <w:lastRenderedPageBreak/>
+        <w:t>VISIÓN Y VALORES, EN LA EMPRESA. Roberto</w:t>
       </w:r>
       <w:r>
         <w:rPr>
@@ -4151,7 +4101,7 @@
       <w:rPr>
         <w:noProof/>
       </w:rPr>
-      <w:t>6</w:t>
+      <w:t>7</w:t>
     </w:r>
     <w:r>
       <w:fldChar w:fldCharType="end"/>

</xml_diff>